<commit_message>
Fix another issue in which the bootstrap capacitors were not connected to the source pins of the high-side FETs
</commit_message>
<xml_diff>
--- a/Multi Edition/SinESC-Multi/Exported Files/Parts Assembly Reference.docx
+++ b/Multi Edition/SinESC-Multi/Exported Files/Parts Assembly Reference.docx
@@ -7,14 +7,15 @@
         <w:spacing w:after="0"/>
         <w:jc w:val="center"/>
         <w:rPr>
-          <w:b/>
+          <w:rFonts w:ascii="Segoe UI Semibold" w:hAnsi="Segoe UI Semibold" w:cs="Segoe UI Semibold"/>
+          <w:bCs/>
         </w:rPr>
       </w:pPr>
       <w:proofErr w:type="spellStart"/>
       <w:r>
         <w:rPr>
-          <w:rFonts w:ascii="Segoe UI" w:eastAsia="Segoe UI" w:hAnsi="Segoe UI" w:cs="Segoe UI"/>
-          <w:b/>
+          <w:rFonts w:ascii="Segoe UI Semibold" w:eastAsia="Segoe UI" w:hAnsi="Segoe UI Semibold" w:cs="Segoe UI Semibold"/>
+          <w:bCs/>
           <w:sz w:val="24"/>
         </w:rPr>
         <w:t>SinESC</w:t>
@@ -22,27 +23,11 @@
       <w:proofErr w:type="spellEnd"/>
       <w:r>
         <w:rPr>
-          <w:rFonts w:ascii="Segoe UI" w:eastAsia="Segoe UI" w:hAnsi="Segoe UI" w:cs="Segoe UI"/>
-          <w:b/>
+          <w:rFonts w:ascii="Segoe UI Semibold" w:eastAsia="Segoe UI" w:hAnsi="Segoe UI Semibold" w:cs="Segoe UI Semibold"/>
+          <w:bCs/>
           <w:sz w:val="24"/>
         </w:rPr>
-        <w:t xml:space="preserve"> Multi v2.3</w:t>
-      </w:r>
-      <w:r>
-        <w:rPr>
-          <w:rFonts w:ascii="Segoe UI" w:eastAsia="Segoe UI" w:hAnsi="Segoe UI" w:cs="Segoe UI"/>
-          <w:b/>
-          <w:sz w:val="24"/>
-        </w:rPr>
-        <w:t>C</w:t>
-      </w:r>
-      <w:r>
-        <w:rPr>
-          <w:rFonts w:ascii="Segoe UI" w:eastAsia="Segoe UI" w:hAnsi="Segoe UI" w:cs="Segoe UI"/>
-          <w:b/>
-          <w:sz w:val="24"/>
-        </w:rPr>
-        <w:t xml:space="preserve"> Assembly Reference</w:t>
+        <w:t xml:space="preserve"> Multi v2.3C Assembly Reference</w:t>
       </w:r>
     </w:p>
     <w:tbl>
@@ -54,7 +39,6 @@
         <w:tblCellMar>
           <w:top w:w="97" w:type="dxa"/>
           <w:left w:w="84" w:type="dxa"/>
-          <w:bottom w:w="0" w:type="dxa"/>
           <w:right w:w="83" w:type="dxa"/>
         </w:tblCellMar>
         <w:tblLook w:val="04A0" w:firstRow="1" w:lastRow="0" w:firstColumn="1" w:lastColumn="0" w:noHBand="0" w:noVBand="1"/>
@@ -83,7 +67,6 @@
           </w:tcPr>
           <w:p>
             <w:pPr>
-              <w:spacing w:after="0"/>
               <w:rPr>
                 <w:rFonts w:ascii="Segoe UI Semibold" w:hAnsi="Segoe UI Semibold" w:cs="Segoe UI Semibold"/>
                 <w:bCs/>
@@ -112,7 +95,6 @@
           </w:tcPr>
           <w:p>
             <w:pPr>
-              <w:spacing w:after="0"/>
               <w:rPr>
                 <w:rFonts w:ascii="Segoe UI Semibold" w:hAnsi="Segoe UI Semibold" w:cs="Segoe UI Semibold"/>
                 <w:bCs/>
@@ -141,7 +123,6 @@
           </w:tcPr>
           <w:p>
             <w:pPr>
-              <w:spacing w:after="0"/>
               <w:rPr>
                 <w:rFonts w:ascii="Segoe UI Semibold" w:hAnsi="Segoe UI Semibold" w:cs="Segoe UI Semibold"/>
                 <w:bCs/>
@@ -170,7 +151,6 @@
           </w:tcPr>
           <w:p>
             <w:pPr>
-              <w:spacing w:after="0"/>
               <w:rPr>
                 <w:rFonts w:ascii="Segoe UI Semibold" w:hAnsi="Segoe UI Semibold" w:cs="Segoe UI Semibold"/>
                 <w:bCs/>
@@ -205,7 +185,6 @@
           </w:tcPr>
           <w:p>
             <w:pPr>
-              <w:spacing w:after="0"/>
               <w:ind w:right="4"/>
               <w:jc w:val="right"/>
               <w:rPr>
@@ -215,9 +194,7 @@
             </w:pPr>
             <w:r>
               <w:rPr>
-                <w:rFonts w:ascii="Segoe UI Semibold" w:eastAsia="Segoe UI" w:hAnsi="Segoe UI Semibold" w:cs="Segoe UI Semibold"/>
-                <w:bCs/>
-                <w:sz w:val="20"/>
+                <w:rFonts w:ascii="Segoe UI Semibold" w:hAnsi="Segoe UI Semibold" w:cs="Segoe UI Semibold"/>
               </w:rPr>
               <w:t>1</w:t>
             </w:r>
@@ -235,16 +212,14 @@
           </w:tcPr>
           <w:p>
             <w:pPr>
-              <w:spacing w:after="0"/>
-              <w:jc w:val="right"/>
-              <w:rPr>
-                <w:rFonts w:ascii="Segoe UI Semilight" w:hAnsi="Segoe UI Semilight" w:cs="Segoe UI Semilight"/>
-              </w:rPr>
-            </w:pPr>
-            <w:r>
-              <w:rPr>
-                <w:rFonts w:ascii="Segoe UI Semilight" w:eastAsia="Segoe UI" w:hAnsi="Segoe UI Semilight" w:cs="Segoe UI Semilight"/>
-                <w:sz w:val="20"/>
+              <w:jc w:val="right"/>
+              <w:rPr>
+                <w:rFonts w:ascii="Segoe UI Semilight" w:hAnsi="Segoe UI Semilight" w:cs="Segoe UI Semilight"/>
+              </w:rPr>
+            </w:pPr>
+            <w:r>
+              <w:rPr>
+                <w:rFonts w:ascii="Segoe UI Semilight" w:hAnsi="Segoe UI Semilight" w:cs="Segoe UI Semilight"/>
               </w:rPr>
               <w:t>7</w:t>
             </w:r>
@@ -262,17 +237,15 @@
           </w:tcPr>
           <w:p>
             <w:pPr>
-              <w:spacing w:after="0"/>
-              <w:rPr>
-                <w:rFonts w:ascii="Segoe UI Semilight" w:hAnsi="Segoe UI Semilight" w:cs="Segoe UI Semilight"/>
-              </w:rPr>
-            </w:pPr>
-            <w:r>
-              <w:rPr>
-                <w:rFonts w:ascii="Segoe UI Semilight" w:eastAsia="Segoe UI" w:hAnsi="Segoe UI Semilight" w:cs="Segoe UI Semilight"/>
-                <w:sz w:val="20"/>
-              </w:rPr>
-              <w:t>C1, C2, C4, C8, C17, C20, C30</w:t>
+              <w:rPr>
+                <w:rFonts w:ascii="Segoe UI Semilight" w:hAnsi="Segoe UI Semilight" w:cs="Segoe UI Semilight"/>
+              </w:rPr>
+            </w:pPr>
+            <w:r>
+              <w:rPr>
+                <w:rFonts w:ascii="Segoe UI Semilight" w:hAnsi="Segoe UI Semilight" w:cs="Segoe UI Semilight"/>
+              </w:rPr>
+              <w:t>C1, C2, C4, C8, C20, C23, C30</w:t>
             </w:r>
           </w:p>
         </w:tc>
@@ -288,15 +261,13 @@
           </w:tcPr>
           <w:p>
             <w:pPr>
-              <w:spacing w:after="0"/>
-              <w:rPr>
-                <w:rFonts w:ascii="Segoe UI Semilight" w:hAnsi="Segoe UI Semilight" w:cs="Segoe UI Semilight"/>
-              </w:rPr>
-            </w:pPr>
-            <w:r>
-              <w:rPr>
-                <w:rFonts w:ascii="Segoe UI Semilight" w:eastAsia="Segoe UI" w:hAnsi="Segoe UI Semilight" w:cs="Segoe UI Semilight"/>
-                <w:sz w:val="20"/>
+              <w:rPr>
+                <w:rFonts w:ascii="Segoe UI Semilight" w:hAnsi="Segoe UI Semilight" w:cs="Segoe UI Semilight"/>
+              </w:rPr>
+            </w:pPr>
+            <w:r>
+              <w:rPr>
+                <w:rFonts w:ascii="Segoe UI Semilight" w:hAnsi="Segoe UI Semilight" w:cs="Segoe UI Semilight"/>
               </w:rPr>
               <w:t>100nF</w:t>
             </w:r>
@@ -321,7 +292,6 @@
           </w:tcPr>
           <w:p>
             <w:pPr>
-              <w:spacing w:after="0"/>
               <w:ind w:right="4"/>
               <w:jc w:val="right"/>
               <w:rPr>
@@ -331,9 +301,7 @@
             </w:pPr>
             <w:r>
               <w:rPr>
-                <w:rFonts w:ascii="Segoe UI Semibold" w:eastAsia="Segoe UI" w:hAnsi="Segoe UI Semibold" w:cs="Segoe UI Semibold"/>
-                <w:bCs/>
-                <w:sz w:val="20"/>
+                <w:rFonts w:ascii="Segoe UI Semibold" w:hAnsi="Segoe UI Semibold" w:cs="Segoe UI Semibold"/>
               </w:rPr>
               <w:t>2</w:t>
             </w:r>
@@ -352,16 +320,14 @@
           </w:tcPr>
           <w:p>
             <w:pPr>
-              <w:spacing w:after="0"/>
-              <w:jc w:val="right"/>
-              <w:rPr>
-                <w:rFonts w:ascii="Segoe UI Semilight" w:hAnsi="Segoe UI Semilight" w:cs="Segoe UI Semilight"/>
-              </w:rPr>
-            </w:pPr>
-            <w:r>
-              <w:rPr>
-                <w:rFonts w:ascii="Segoe UI Semilight" w:eastAsia="Segoe UI" w:hAnsi="Segoe UI Semilight" w:cs="Segoe UI Semilight"/>
-                <w:sz w:val="20"/>
+              <w:jc w:val="right"/>
+              <w:rPr>
+                <w:rFonts w:ascii="Segoe UI Semilight" w:hAnsi="Segoe UI Semilight" w:cs="Segoe UI Semilight"/>
+              </w:rPr>
+            </w:pPr>
+            <w:r>
+              <w:rPr>
+                <w:rFonts w:ascii="Segoe UI Semilight" w:hAnsi="Segoe UI Semilight" w:cs="Segoe UI Semilight"/>
               </w:rPr>
               <w:t>10</w:t>
             </w:r>
@@ -380,17 +346,15 @@
           </w:tcPr>
           <w:p>
             <w:pPr>
-              <w:spacing w:after="0"/>
-              <w:rPr>
-                <w:rFonts w:ascii="Segoe UI Semilight" w:hAnsi="Segoe UI Semilight" w:cs="Segoe UI Semilight"/>
-              </w:rPr>
-            </w:pPr>
-            <w:r>
-              <w:rPr>
-                <w:rFonts w:ascii="Segoe UI Semilight" w:eastAsia="Segoe UI" w:hAnsi="Segoe UI Semilight" w:cs="Segoe UI Semilight"/>
-                <w:sz w:val="20"/>
-              </w:rPr>
-              <w:t>C3, C5, C6, C7, C9, C10, C12, C14, C15, C16</w:t>
+              <w:rPr>
+                <w:rFonts w:ascii="Segoe UI Semilight" w:hAnsi="Segoe UI Semilight" w:cs="Segoe UI Semilight"/>
+              </w:rPr>
+            </w:pPr>
+            <w:r>
+              <w:rPr>
+                <w:rFonts w:ascii="Segoe UI Semilight" w:hAnsi="Segoe UI Semilight" w:cs="Segoe UI Semilight"/>
+              </w:rPr>
+              <w:t>C3, C5, C6, C7, C9, C10, C12, C14, C15, C19</w:t>
             </w:r>
           </w:p>
         </w:tc>
@@ -407,15 +371,13 @@
           </w:tcPr>
           <w:p>
             <w:pPr>
-              <w:spacing w:after="0"/>
-              <w:rPr>
-                <w:rFonts w:ascii="Segoe UI Semilight" w:hAnsi="Segoe UI Semilight" w:cs="Segoe UI Semilight"/>
-              </w:rPr>
-            </w:pPr>
-            <w:r>
-              <w:rPr>
-                <w:rFonts w:ascii="Segoe UI Semilight" w:eastAsia="Segoe UI" w:hAnsi="Segoe UI Semilight" w:cs="Segoe UI Semilight"/>
-                <w:sz w:val="20"/>
+              <w:rPr>
+                <w:rFonts w:ascii="Segoe UI Semilight" w:hAnsi="Segoe UI Semilight" w:cs="Segoe UI Semilight"/>
+              </w:rPr>
+            </w:pPr>
+            <w:r>
+              <w:rPr>
+                <w:rFonts w:ascii="Segoe UI Semilight" w:hAnsi="Segoe UI Semilight" w:cs="Segoe UI Semilight"/>
               </w:rPr>
               <w:t>6.8nF</w:t>
             </w:r>
@@ -440,7 +402,6 @@
           </w:tcPr>
           <w:p>
             <w:pPr>
-              <w:spacing w:after="0"/>
               <w:ind w:right="4"/>
               <w:jc w:val="right"/>
               <w:rPr>
@@ -450,9 +411,7 @@
             </w:pPr>
             <w:r>
               <w:rPr>
-                <w:rFonts w:ascii="Segoe UI Semibold" w:eastAsia="Segoe UI" w:hAnsi="Segoe UI Semibold" w:cs="Segoe UI Semibold"/>
-                <w:bCs/>
-                <w:sz w:val="20"/>
+                <w:rFonts w:ascii="Segoe UI Semibold" w:hAnsi="Segoe UI Semibold" w:cs="Segoe UI Semibold"/>
               </w:rPr>
               <w:t>3</w:t>
             </w:r>
@@ -470,16 +429,14 @@
           </w:tcPr>
           <w:p>
             <w:pPr>
-              <w:spacing w:after="0"/>
-              <w:jc w:val="right"/>
-              <w:rPr>
-                <w:rFonts w:ascii="Segoe UI Semilight" w:hAnsi="Segoe UI Semilight" w:cs="Segoe UI Semilight"/>
-              </w:rPr>
-            </w:pPr>
-            <w:r>
-              <w:rPr>
-                <w:rFonts w:ascii="Segoe UI Semilight" w:eastAsia="Segoe UI" w:hAnsi="Segoe UI Semilight" w:cs="Segoe UI Semilight"/>
-                <w:sz w:val="20"/>
+              <w:jc w:val="right"/>
+              <w:rPr>
+                <w:rFonts w:ascii="Segoe UI Semilight" w:hAnsi="Segoe UI Semilight" w:cs="Segoe UI Semilight"/>
+              </w:rPr>
+            </w:pPr>
+            <w:r>
+              <w:rPr>
+                <w:rFonts w:ascii="Segoe UI Semilight" w:hAnsi="Segoe UI Semilight" w:cs="Segoe UI Semilight"/>
               </w:rPr>
               <w:t>12</w:t>
             </w:r>
@@ -497,17 +454,15 @@
           </w:tcPr>
           <w:p>
             <w:pPr>
-              <w:spacing w:after="0"/>
-              <w:rPr>
-                <w:rFonts w:ascii="Segoe UI Semilight" w:hAnsi="Segoe UI Semilight" w:cs="Segoe UI Semilight"/>
-              </w:rPr>
-            </w:pPr>
-            <w:r>
-              <w:rPr>
-                <w:rFonts w:ascii="Segoe UI Semilight" w:eastAsia="Segoe UI" w:hAnsi="Segoe UI Semilight" w:cs="Segoe UI Semilight"/>
-                <w:sz w:val="20"/>
-              </w:rPr>
-              <w:t>C11, C18, C19, C23, C24, C25, C26, C28, C29, C31, C32, C33</w:t>
+              <w:rPr>
+                <w:rFonts w:ascii="Segoe UI Semilight" w:hAnsi="Segoe UI Semilight" w:cs="Segoe UI Semilight"/>
+              </w:rPr>
+            </w:pPr>
+            <w:r>
+              <w:rPr>
+                <w:rFonts w:ascii="Segoe UI Semilight" w:hAnsi="Segoe UI Semilight" w:cs="Segoe UI Semilight"/>
+              </w:rPr>
+              <w:t>C11, C16, C17, C18, C21, C22, C26, C28, C29, C31, C32, C33</w:t>
             </w:r>
           </w:p>
         </w:tc>
@@ -523,15 +478,13 @@
           </w:tcPr>
           <w:p>
             <w:pPr>
-              <w:spacing w:after="0"/>
-              <w:rPr>
-                <w:rFonts w:ascii="Segoe UI Semilight" w:hAnsi="Segoe UI Semilight" w:cs="Segoe UI Semilight"/>
-              </w:rPr>
-            </w:pPr>
-            <w:r>
-              <w:rPr>
-                <w:rFonts w:ascii="Segoe UI Semilight" w:eastAsia="Segoe UI" w:hAnsi="Segoe UI Semilight" w:cs="Segoe UI Semilight"/>
-                <w:sz w:val="20"/>
+              <w:rPr>
+                <w:rFonts w:ascii="Segoe UI Semilight" w:hAnsi="Segoe UI Semilight" w:cs="Segoe UI Semilight"/>
+              </w:rPr>
+            </w:pPr>
+            <w:r>
+              <w:rPr>
+                <w:rFonts w:ascii="Segoe UI Semilight" w:hAnsi="Segoe UI Semilight" w:cs="Segoe UI Semilight"/>
               </w:rPr>
               <w:t>1µF</w:t>
             </w:r>
@@ -556,7 +509,6 @@
           </w:tcPr>
           <w:p>
             <w:pPr>
-              <w:spacing w:after="0"/>
               <w:ind w:right="4"/>
               <w:jc w:val="right"/>
               <w:rPr>
@@ -566,9 +518,7 @@
             </w:pPr>
             <w:r>
               <w:rPr>
-                <w:rFonts w:ascii="Segoe UI Semibold" w:eastAsia="Segoe UI" w:hAnsi="Segoe UI Semibold" w:cs="Segoe UI Semibold"/>
-                <w:bCs/>
-                <w:sz w:val="20"/>
+                <w:rFonts w:ascii="Segoe UI Semibold" w:hAnsi="Segoe UI Semibold" w:cs="Segoe UI Semibold"/>
               </w:rPr>
               <w:t>4</w:t>
             </w:r>
@@ -587,16 +537,14 @@
           </w:tcPr>
           <w:p>
             <w:pPr>
-              <w:spacing w:after="0"/>
-              <w:jc w:val="right"/>
-              <w:rPr>
-                <w:rFonts w:ascii="Segoe UI Semilight" w:hAnsi="Segoe UI Semilight" w:cs="Segoe UI Semilight"/>
-              </w:rPr>
-            </w:pPr>
-            <w:r>
-              <w:rPr>
-                <w:rFonts w:ascii="Segoe UI Semilight" w:eastAsia="Segoe UI" w:hAnsi="Segoe UI Semilight" w:cs="Segoe UI Semilight"/>
-                <w:sz w:val="20"/>
+              <w:jc w:val="right"/>
+              <w:rPr>
+                <w:rFonts w:ascii="Segoe UI Semilight" w:hAnsi="Segoe UI Semilight" w:cs="Segoe UI Semilight"/>
+              </w:rPr>
+            </w:pPr>
+            <w:r>
+              <w:rPr>
+                <w:rFonts w:ascii="Segoe UI Semilight" w:hAnsi="Segoe UI Semilight" w:cs="Segoe UI Semilight"/>
               </w:rPr>
               <w:t>4</w:t>
             </w:r>
@@ -615,17 +563,15 @@
           </w:tcPr>
           <w:p>
             <w:pPr>
-              <w:spacing w:after="0"/>
-              <w:rPr>
-                <w:rFonts w:ascii="Segoe UI Semilight" w:hAnsi="Segoe UI Semilight" w:cs="Segoe UI Semilight"/>
-              </w:rPr>
-            </w:pPr>
-            <w:r>
-              <w:rPr>
-                <w:rFonts w:ascii="Segoe UI Semilight" w:eastAsia="Segoe UI" w:hAnsi="Segoe UI Semilight" w:cs="Segoe UI Semilight"/>
-                <w:sz w:val="20"/>
-              </w:rPr>
-              <w:t>C13, C22, C34, C35</w:t>
+              <w:rPr>
+                <w:rFonts w:ascii="Segoe UI Semilight" w:hAnsi="Segoe UI Semilight" w:cs="Segoe UI Semilight"/>
+              </w:rPr>
+            </w:pPr>
+            <w:r>
+              <w:rPr>
+                <w:rFonts w:ascii="Segoe UI Semilight" w:hAnsi="Segoe UI Semilight" w:cs="Segoe UI Semilight"/>
+              </w:rPr>
+              <w:t>C13, C25, C34, C35</w:t>
             </w:r>
           </w:p>
         </w:tc>
@@ -642,15 +588,13 @@
           </w:tcPr>
           <w:p>
             <w:pPr>
-              <w:spacing w:after="0"/>
-              <w:rPr>
-                <w:rFonts w:ascii="Segoe UI Semilight" w:hAnsi="Segoe UI Semilight" w:cs="Segoe UI Semilight"/>
-              </w:rPr>
-            </w:pPr>
-            <w:r>
-              <w:rPr>
-                <w:rFonts w:ascii="Segoe UI Semilight" w:eastAsia="Segoe UI" w:hAnsi="Segoe UI Semilight" w:cs="Segoe UI Semilight"/>
-                <w:sz w:val="20"/>
+              <w:rPr>
+                <w:rFonts w:ascii="Segoe UI Semilight" w:hAnsi="Segoe UI Semilight" w:cs="Segoe UI Semilight"/>
+              </w:rPr>
+            </w:pPr>
+            <w:r>
+              <w:rPr>
+                <w:rFonts w:ascii="Segoe UI Semilight" w:hAnsi="Segoe UI Semilight" w:cs="Segoe UI Semilight"/>
               </w:rPr>
               <w:t>10µF</w:t>
             </w:r>
@@ -675,7 +619,6 @@
           </w:tcPr>
           <w:p>
             <w:pPr>
-              <w:spacing w:after="0"/>
               <w:ind w:right="4"/>
               <w:jc w:val="right"/>
               <w:rPr>
@@ -685,9 +628,7 @@
             </w:pPr>
             <w:r>
               <w:rPr>
-                <w:rFonts w:ascii="Segoe UI Semibold" w:eastAsia="Segoe UI" w:hAnsi="Segoe UI Semibold" w:cs="Segoe UI Semibold"/>
-                <w:bCs/>
-                <w:sz w:val="20"/>
+                <w:rFonts w:ascii="Segoe UI Semibold" w:hAnsi="Segoe UI Semibold" w:cs="Segoe UI Semibold"/>
               </w:rPr>
               <w:t>5</w:t>
             </w:r>
@@ -705,7 +646,6 @@
           </w:tcPr>
           <w:p>
             <w:pPr>
-              <w:spacing w:after="0"/>
               <w:ind w:left="278"/>
               <w:rPr>
                 <w:rFonts w:ascii="Segoe UI Semilight" w:hAnsi="Segoe UI Semilight" w:cs="Segoe UI Semilight"/>
@@ -713,8 +653,7 @@
             </w:pPr>
             <w:r>
               <w:rPr>
-                <w:rFonts w:ascii="Segoe UI Semilight" w:eastAsia="Segoe UI" w:hAnsi="Segoe UI Semilight" w:cs="Segoe UI Semilight"/>
-                <w:sz w:val="20"/>
+                <w:rFonts w:ascii="Segoe UI Semilight" w:hAnsi="Segoe UI Semilight" w:cs="Segoe UI Semilight"/>
               </w:rPr>
               <w:t>1</w:t>
             </w:r>
@@ -732,17 +671,15 @@
           </w:tcPr>
           <w:p>
             <w:pPr>
-              <w:spacing w:after="0"/>
-              <w:rPr>
-                <w:rFonts w:ascii="Segoe UI Semilight" w:hAnsi="Segoe UI Semilight" w:cs="Segoe UI Semilight"/>
-              </w:rPr>
-            </w:pPr>
-            <w:r>
-              <w:rPr>
-                <w:rFonts w:ascii="Segoe UI Semilight" w:eastAsia="Segoe UI" w:hAnsi="Segoe UI Semilight" w:cs="Segoe UI Semilight"/>
-                <w:sz w:val="20"/>
-              </w:rPr>
-              <w:t>C21</w:t>
+              <w:rPr>
+                <w:rFonts w:ascii="Segoe UI Semilight" w:hAnsi="Segoe UI Semilight" w:cs="Segoe UI Semilight"/>
+              </w:rPr>
+            </w:pPr>
+            <w:r>
+              <w:rPr>
+                <w:rFonts w:ascii="Segoe UI Semilight" w:hAnsi="Segoe UI Semilight" w:cs="Segoe UI Semilight"/>
+              </w:rPr>
+              <w:t>C24</w:t>
             </w:r>
           </w:p>
         </w:tc>
@@ -758,15 +695,13 @@
           </w:tcPr>
           <w:p>
             <w:pPr>
-              <w:spacing w:after="0"/>
-              <w:rPr>
-                <w:rFonts w:ascii="Segoe UI Semilight" w:hAnsi="Segoe UI Semilight" w:cs="Segoe UI Semilight"/>
-              </w:rPr>
-            </w:pPr>
-            <w:r>
-              <w:rPr>
-                <w:rFonts w:ascii="Segoe UI Semilight" w:eastAsia="Segoe UI" w:hAnsi="Segoe UI Semilight" w:cs="Segoe UI Semilight"/>
-                <w:sz w:val="20"/>
+              <w:rPr>
+                <w:rFonts w:ascii="Segoe UI Semilight" w:hAnsi="Segoe UI Semilight" w:cs="Segoe UI Semilight"/>
+              </w:rPr>
+            </w:pPr>
+            <w:r>
+              <w:rPr>
+                <w:rFonts w:ascii="Segoe UI Semilight" w:hAnsi="Segoe UI Semilight" w:cs="Segoe UI Semilight"/>
               </w:rPr>
               <w:t>22nF</w:t>
             </w:r>
@@ -791,7 +726,6 @@
           </w:tcPr>
           <w:p>
             <w:pPr>
-              <w:spacing w:after="0"/>
               <w:ind w:right="4"/>
               <w:jc w:val="right"/>
               <w:rPr>
@@ -801,9 +735,7 @@
             </w:pPr>
             <w:r>
               <w:rPr>
-                <w:rFonts w:ascii="Segoe UI Semibold" w:eastAsia="Segoe UI" w:hAnsi="Segoe UI Semibold" w:cs="Segoe UI Semibold"/>
-                <w:bCs/>
-                <w:sz w:val="20"/>
+                <w:rFonts w:ascii="Segoe UI Semibold" w:hAnsi="Segoe UI Semibold" w:cs="Segoe UI Semibold"/>
               </w:rPr>
               <w:t>6</w:t>
             </w:r>
@@ -822,7 +754,6 @@
           </w:tcPr>
           <w:p>
             <w:pPr>
-              <w:spacing w:after="0"/>
               <w:ind w:left="278"/>
               <w:rPr>
                 <w:rFonts w:ascii="Segoe UI Semilight" w:hAnsi="Segoe UI Semilight" w:cs="Segoe UI Semilight"/>
@@ -830,8 +761,7 @@
             </w:pPr>
             <w:r>
               <w:rPr>
-                <w:rFonts w:ascii="Segoe UI Semilight" w:eastAsia="Segoe UI" w:hAnsi="Segoe UI Semilight" w:cs="Segoe UI Semilight"/>
-                <w:sz w:val="20"/>
+                <w:rFonts w:ascii="Segoe UI Semilight" w:hAnsi="Segoe UI Semilight" w:cs="Segoe UI Semilight"/>
               </w:rPr>
               <w:t>1</w:t>
             </w:r>
@@ -850,15 +780,13 @@
           </w:tcPr>
           <w:p>
             <w:pPr>
-              <w:spacing w:after="0"/>
-              <w:rPr>
-                <w:rFonts w:ascii="Segoe UI Semilight" w:hAnsi="Segoe UI Semilight" w:cs="Segoe UI Semilight"/>
-              </w:rPr>
-            </w:pPr>
-            <w:r>
-              <w:rPr>
-                <w:rFonts w:ascii="Segoe UI Semilight" w:eastAsia="Segoe UI" w:hAnsi="Segoe UI Semilight" w:cs="Segoe UI Semilight"/>
-                <w:sz w:val="20"/>
+              <w:rPr>
+                <w:rFonts w:ascii="Segoe UI Semilight" w:hAnsi="Segoe UI Semilight" w:cs="Segoe UI Semilight"/>
+              </w:rPr>
+            </w:pPr>
+            <w:r>
+              <w:rPr>
+                <w:rFonts w:ascii="Segoe UI Semilight" w:hAnsi="Segoe UI Semilight" w:cs="Segoe UI Semilight"/>
               </w:rPr>
               <w:t>C27</w:t>
             </w:r>
@@ -877,15 +805,13 @@
           </w:tcPr>
           <w:p>
             <w:pPr>
-              <w:spacing w:after="0"/>
-              <w:rPr>
-                <w:rFonts w:ascii="Segoe UI Semilight" w:hAnsi="Segoe UI Semilight" w:cs="Segoe UI Semilight"/>
-              </w:rPr>
-            </w:pPr>
-            <w:r>
-              <w:rPr>
-                <w:rFonts w:ascii="Segoe UI Semilight" w:eastAsia="Segoe UI" w:hAnsi="Segoe UI Semilight" w:cs="Segoe UI Semilight"/>
-                <w:sz w:val="20"/>
+              <w:rPr>
+                <w:rFonts w:ascii="Segoe UI Semilight" w:hAnsi="Segoe UI Semilight" w:cs="Segoe UI Semilight"/>
+              </w:rPr>
+            </w:pPr>
+            <w:r>
+              <w:rPr>
+                <w:rFonts w:ascii="Segoe UI Semilight" w:hAnsi="Segoe UI Semilight" w:cs="Segoe UI Semilight"/>
               </w:rPr>
               <w:t>100nF</w:t>
             </w:r>
@@ -910,7 +836,6 @@
           </w:tcPr>
           <w:p>
             <w:pPr>
-              <w:spacing w:after="0"/>
               <w:ind w:right="4"/>
               <w:jc w:val="right"/>
               <w:rPr>
@@ -920,9 +845,7 @@
             </w:pPr>
             <w:r>
               <w:rPr>
-                <w:rFonts w:ascii="Segoe UI Semibold" w:eastAsia="Segoe UI" w:hAnsi="Segoe UI Semibold" w:cs="Segoe UI Semibold"/>
-                <w:bCs/>
-                <w:sz w:val="20"/>
+                <w:rFonts w:ascii="Segoe UI Semibold" w:hAnsi="Segoe UI Semibold" w:cs="Segoe UI Semibold"/>
               </w:rPr>
               <w:t>7</w:t>
             </w:r>
@@ -940,7 +863,6 @@
           </w:tcPr>
           <w:p>
             <w:pPr>
-              <w:spacing w:after="0"/>
               <w:ind w:left="278"/>
               <w:rPr>
                 <w:rFonts w:ascii="Segoe UI Semilight" w:hAnsi="Segoe UI Semilight" w:cs="Segoe UI Semilight"/>
@@ -948,8 +870,7 @@
             </w:pPr>
             <w:r>
               <w:rPr>
-                <w:rFonts w:ascii="Segoe UI Semilight" w:eastAsia="Segoe UI" w:hAnsi="Segoe UI Semilight" w:cs="Segoe UI Semilight"/>
-                <w:sz w:val="20"/>
+                <w:rFonts w:ascii="Segoe UI Semilight" w:hAnsi="Segoe UI Semilight" w:cs="Segoe UI Semilight"/>
               </w:rPr>
               <w:t>1</w:t>
             </w:r>
@@ -967,15 +888,13 @@
           </w:tcPr>
           <w:p>
             <w:pPr>
-              <w:spacing w:after="0"/>
-              <w:rPr>
-                <w:rFonts w:ascii="Segoe UI Semilight" w:hAnsi="Segoe UI Semilight" w:cs="Segoe UI Semilight"/>
-              </w:rPr>
-            </w:pPr>
-            <w:r>
-              <w:rPr>
-                <w:rFonts w:ascii="Segoe UI Semilight" w:eastAsia="Segoe UI" w:hAnsi="Segoe UI Semilight" w:cs="Segoe UI Semilight"/>
-                <w:sz w:val="20"/>
+              <w:rPr>
+                <w:rFonts w:ascii="Segoe UI Semilight" w:hAnsi="Segoe UI Semilight" w:cs="Segoe UI Semilight"/>
+              </w:rPr>
+            </w:pPr>
+            <w:r>
+              <w:rPr>
+                <w:rFonts w:ascii="Segoe UI Semilight" w:hAnsi="Segoe UI Semilight" w:cs="Segoe UI Semilight"/>
               </w:rPr>
               <w:t>D1</w:t>
             </w:r>
@@ -993,15 +912,13 @@
           </w:tcPr>
           <w:p>
             <w:pPr>
-              <w:spacing w:after="0"/>
-              <w:rPr>
-                <w:rFonts w:ascii="Segoe UI Semilight" w:hAnsi="Segoe UI Semilight" w:cs="Segoe UI Semilight"/>
-              </w:rPr>
-            </w:pPr>
-            <w:r>
-              <w:rPr>
-                <w:rFonts w:ascii="Segoe UI Semilight" w:eastAsia="Segoe UI" w:hAnsi="Segoe UI Semilight" w:cs="Segoe UI Semilight"/>
-                <w:sz w:val="20"/>
+              <w:rPr>
+                <w:rFonts w:ascii="Segoe UI Semilight" w:hAnsi="Segoe UI Semilight" w:cs="Segoe UI Semilight"/>
+              </w:rPr>
+            </w:pPr>
+            <w:r>
+              <w:rPr>
+                <w:rFonts w:ascii="Segoe UI Semilight" w:hAnsi="Segoe UI Semilight" w:cs="Segoe UI Semilight"/>
               </w:rPr>
               <w:t>BAT30KFILM</w:t>
             </w:r>
@@ -1026,7 +943,6 @@
           </w:tcPr>
           <w:p>
             <w:pPr>
-              <w:spacing w:after="0"/>
               <w:ind w:right="4"/>
               <w:jc w:val="right"/>
               <w:rPr>
@@ -1036,9 +952,7 @@
             </w:pPr>
             <w:r>
               <w:rPr>
-                <w:rFonts w:ascii="Segoe UI Semibold" w:eastAsia="Segoe UI" w:hAnsi="Segoe UI Semibold" w:cs="Segoe UI Semibold"/>
-                <w:bCs/>
-                <w:sz w:val="20"/>
+                <w:rFonts w:ascii="Segoe UI Semibold" w:hAnsi="Segoe UI Semibold" w:cs="Segoe UI Semibold"/>
               </w:rPr>
               <w:t>8</w:t>
             </w:r>
@@ -1057,7 +971,6 @@
           </w:tcPr>
           <w:p>
             <w:pPr>
-              <w:spacing w:after="0"/>
               <w:ind w:left="278"/>
               <w:rPr>
                 <w:rFonts w:ascii="Segoe UI Semilight" w:hAnsi="Segoe UI Semilight" w:cs="Segoe UI Semilight"/>
@@ -1065,8 +978,7 @@
             </w:pPr>
             <w:r>
               <w:rPr>
-                <w:rFonts w:ascii="Segoe UI Semilight" w:eastAsia="Segoe UI" w:hAnsi="Segoe UI Semilight" w:cs="Segoe UI Semilight"/>
-                <w:sz w:val="20"/>
+                <w:rFonts w:ascii="Segoe UI Semilight" w:hAnsi="Segoe UI Semilight" w:cs="Segoe UI Semilight"/>
               </w:rPr>
               <w:t>1</w:t>
             </w:r>
@@ -1085,15 +997,13 @@
           </w:tcPr>
           <w:p>
             <w:pPr>
-              <w:spacing w:after="0"/>
-              <w:rPr>
-                <w:rFonts w:ascii="Segoe UI Semilight" w:hAnsi="Segoe UI Semilight" w:cs="Segoe UI Semilight"/>
-              </w:rPr>
-            </w:pPr>
-            <w:r>
-              <w:rPr>
-                <w:rFonts w:ascii="Segoe UI Semilight" w:eastAsia="Segoe UI" w:hAnsi="Segoe UI Semilight" w:cs="Segoe UI Semilight"/>
-                <w:sz w:val="20"/>
+              <w:rPr>
+                <w:rFonts w:ascii="Segoe UI Semilight" w:hAnsi="Segoe UI Semilight" w:cs="Segoe UI Semilight"/>
+              </w:rPr>
+            </w:pPr>
+            <w:r>
+              <w:rPr>
+                <w:rFonts w:ascii="Segoe UI Semilight" w:hAnsi="Segoe UI Semilight" w:cs="Segoe UI Semilight"/>
               </w:rPr>
               <w:t>L1</w:t>
             </w:r>
@@ -1112,15 +1022,13 @@
           </w:tcPr>
           <w:p>
             <w:pPr>
-              <w:spacing w:after="0"/>
-              <w:rPr>
-                <w:rFonts w:ascii="Segoe UI Semilight" w:hAnsi="Segoe UI Semilight" w:cs="Segoe UI Semilight"/>
-              </w:rPr>
-            </w:pPr>
-            <w:r>
-              <w:rPr>
-                <w:rFonts w:ascii="Segoe UI Semilight" w:eastAsia="Segoe UI" w:hAnsi="Segoe UI Semilight" w:cs="Segoe UI Semilight"/>
-                <w:sz w:val="20"/>
+              <w:rPr>
+                <w:rFonts w:ascii="Segoe UI Semilight" w:hAnsi="Segoe UI Semilight" w:cs="Segoe UI Semilight"/>
+              </w:rPr>
+            </w:pPr>
+            <w:r>
+              <w:rPr>
+                <w:rFonts w:ascii="Segoe UI Semilight" w:hAnsi="Segoe UI Semilight" w:cs="Segoe UI Semilight"/>
               </w:rPr>
               <w:t>10µH</w:t>
             </w:r>
@@ -1145,7 +1053,6 @@
           </w:tcPr>
           <w:p>
             <w:pPr>
-              <w:spacing w:after="0"/>
               <w:ind w:right="4"/>
               <w:jc w:val="right"/>
               <w:rPr>
@@ -1155,9 +1062,7 @@
             </w:pPr>
             <w:r>
               <w:rPr>
-                <w:rFonts w:ascii="Segoe UI Semibold" w:eastAsia="Segoe UI" w:hAnsi="Segoe UI Semibold" w:cs="Segoe UI Semibold"/>
-                <w:bCs/>
-                <w:sz w:val="20"/>
+                <w:rFonts w:ascii="Segoe UI Semibold" w:hAnsi="Segoe UI Semibold" w:cs="Segoe UI Semibold"/>
               </w:rPr>
               <w:t>9</w:t>
             </w:r>
@@ -1175,16 +1080,14 @@
           </w:tcPr>
           <w:p>
             <w:pPr>
-              <w:spacing w:after="0"/>
-              <w:jc w:val="right"/>
-              <w:rPr>
-                <w:rFonts w:ascii="Segoe UI Semilight" w:hAnsi="Segoe UI Semilight" w:cs="Segoe UI Semilight"/>
-              </w:rPr>
-            </w:pPr>
-            <w:r>
-              <w:rPr>
-                <w:rFonts w:ascii="Segoe UI Semilight" w:eastAsia="Segoe UI" w:hAnsi="Segoe UI Semilight" w:cs="Segoe UI Semilight"/>
-                <w:sz w:val="20"/>
+              <w:jc w:val="right"/>
+              <w:rPr>
+                <w:rFonts w:ascii="Segoe UI Semilight" w:hAnsi="Segoe UI Semilight" w:cs="Segoe UI Semilight"/>
+              </w:rPr>
+            </w:pPr>
+            <w:r>
+              <w:rPr>
+                <w:rFonts w:ascii="Segoe UI Semilight" w:hAnsi="Segoe UI Semilight" w:cs="Segoe UI Semilight"/>
               </w:rPr>
               <w:t>6</w:t>
             </w:r>
@@ -1202,15 +1105,13 @@
           </w:tcPr>
           <w:p>
             <w:pPr>
-              <w:spacing w:after="0"/>
-              <w:rPr>
-                <w:rFonts w:ascii="Segoe UI Semilight" w:hAnsi="Segoe UI Semilight" w:cs="Segoe UI Semilight"/>
-              </w:rPr>
-            </w:pPr>
-            <w:r>
-              <w:rPr>
-                <w:rFonts w:ascii="Segoe UI Semilight" w:eastAsia="Segoe UI" w:hAnsi="Segoe UI Semilight" w:cs="Segoe UI Semilight"/>
-                <w:sz w:val="20"/>
+              <w:rPr>
+                <w:rFonts w:ascii="Segoe UI Semilight" w:hAnsi="Segoe UI Semilight" w:cs="Segoe UI Semilight"/>
+              </w:rPr>
+            </w:pPr>
+            <w:r>
+              <w:rPr>
+                <w:rFonts w:ascii="Segoe UI Semilight" w:hAnsi="Segoe UI Semilight" w:cs="Segoe UI Semilight"/>
               </w:rPr>
               <w:t>Q1, Q2, Q3, Q4, Q5, Q6</w:t>
             </w:r>
@@ -1228,15 +1129,13 @@
           </w:tcPr>
           <w:p>
             <w:pPr>
-              <w:spacing w:after="0"/>
-              <w:rPr>
-                <w:rFonts w:ascii="Segoe UI Semilight" w:hAnsi="Segoe UI Semilight" w:cs="Segoe UI Semilight"/>
-              </w:rPr>
-            </w:pPr>
-            <w:r>
-              <w:rPr>
-                <w:rFonts w:ascii="Segoe UI Semilight" w:eastAsia="Segoe UI" w:hAnsi="Segoe UI Semilight" w:cs="Segoe UI Semilight"/>
-                <w:sz w:val="20"/>
+              <w:rPr>
+                <w:rFonts w:ascii="Segoe UI Semilight" w:hAnsi="Segoe UI Semilight" w:cs="Segoe UI Semilight"/>
+              </w:rPr>
+            </w:pPr>
+            <w:r>
+              <w:rPr>
+                <w:rFonts w:ascii="Segoe UI Semilight" w:hAnsi="Segoe UI Semilight" w:cs="Segoe UI Semilight"/>
               </w:rPr>
               <w:t>BSC010N04LSI</w:t>
             </w:r>
@@ -1261,7 +1160,6 @@
           </w:tcPr>
           <w:p>
             <w:pPr>
-              <w:spacing w:after="0"/>
               <w:ind w:right="4"/>
               <w:jc w:val="right"/>
               <w:rPr>
@@ -1271,9 +1169,7 @@
             </w:pPr>
             <w:r>
               <w:rPr>
-                <w:rFonts w:ascii="Segoe UI Semibold" w:eastAsia="Segoe UI" w:hAnsi="Segoe UI Semibold" w:cs="Segoe UI Semibold"/>
-                <w:bCs/>
-                <w:sz w:val="20"/>
+                <w:rFonts w:ascii="Segoe UI Semibold" w:hAnsi="Segoe UI Semibold" w:cs="Segoe UI Semibold"/>
               </w:rPr>
               <w:t>10</w:t>
             </w:r>
@@ -1292,16 +1188,14 @@
           </w:tcPr>
           <w:p>
             <w:pPr>
-              <w:spacing w:after="0"/>
-              <w:jc w:val="right"/>
-              <w:rPr>
-                <w:rFonts w:ascii="Segoe UI Semilight" w:hAnsi="Segoe UI Semilight" w:cs="Segoe UI Semilight"/>
-              </w:rPr>
-            </w:pPr>
-            <w:r>
-              <w:rPr>
-                <w:rFonts w:ascii="Segoe UI Semilight" w:eastAsia="Segoe UI" w:hAnsi="Segoe UI Semilight" w:cs="Segoe UI Semilight"/>
-                <w:sz w:val="20"/>
+              <w:jc w:val="right"/>
+              <w:rPr>
+                <w:rFonts w:ascii="Segoe UI Semilight" w:hAnsi="Segoe UI Semilight" w:cs="Segoe UI Semilight"/>
+              </w:rPr>
+            </w:pPr>
+            <w:r>
+              <w:rPr>
+                <w:rFonts w:ascii="Segoe UI Semilight" w:hAnsi="Segoe UI Semilight" w:cs="Segoe UI Semilight"/>
               </w:rPr>
               <w:t>3</w:t>
             </w:r>
@@ -1320,15 +1214,13 @@
           </w:tcPr>
           <w:p>
             <w:pPr>
-              <w:spacing w:after="0"/>
-              <w:rPr>
-                <w:rFonts w:ascii="Segoe UI Semilight" w:hAnsi="Segoe UI Semilight" w:cs="Segoe UI Semilight"/>
-              </w:rPr>
-            </w:pPr>
-            <w:r>
-              <w:rPr>
-                <w:rFonts w:ascii="Segoe UI Semilight" w:eastAsia="Segoe UI" w:hAnsi="Segoe UI Semilight" w:cs="Segoe UI Semilight"/>
-                <w:sz w:val="20"/>
+              <w:rPr>
+                <w:rFonts w:ascii="Segoe UI Semilight" w:hAnsi="Segoe UI Semilight" w:cs="Segoe UI Semilight"/>
+              </w:rPr>
+            </w:pPr>
+            <w:r>
+              <w:rPr>
+                <w:rFonts w:ascii="Segoe UI Semilight" w:hAnsi="Segoe UI Semilight" w:cs="Segoe UI Semilight"/>
               </w:rPr>
               <w:t>R1, R10, R19</w:t>
             </w:r>
@@ -1347,15 +1239,13 @@
           </w:tcPr>
           <w:p>
             <w:pPr>
-              <w:spacing w:after="0"/>
-              <w:rPr>
-                <w:rFonts w:ascii="Segoe UI Semilight" w:hAnsi="Segoe UI Semilight" w:cs="Segoe UI Semilight"/>
-              </w:rPr>
-            </w:pPr>
-            <w:r>
-              <w:rPr>
-                <w:rFonts w:ascii="Segoe UI Semilight" w:eastAsia="Segoe UI" w:hAnsi="Segoe UI Semilight" w:cs="Segoe UI Semilight"/>
-                <w:sz w:val="20"/>
+              <w:rPr>
+                <w:rFonts w:ascii="Segoe UI Semilight" w:hAnsi="Segoe UI Semilight" w:cs="Segoe UI Semilight"/>
+              </w:rPr>
+            </w:pPr>
+            <w:r>
+              <w:rPr>
+                <w:rFonts w:ascii="Segoe UI Semilight" w:hAnsi="Segoe UI Semilight" w:cs="Segoe UI Semilight"/>
               </w:rPr>
               <w:t>86.6Ω</w:t>
             </w:r>
@@ -1380,7 +1270,6 @@
           </w:tcPr>
           <w:p>
             <w:pPr>
-              <w:spacing w:after="0"/>
               <w:ind w:right="4"/>
               <w:jc w:val="right"/>
               <w:rPr>
@@ -1390,9 +1279,7 @@
             </w:pPr>
             <w:r>
               <w:rPr>
-                <w:rFonts w:ascii="Segoe UI Semibold" w:eastAsia="Segoe UI" w:hAnsi="Segoe UI Semibold" w:cs="Segoe UI Semibold"/>
-                <w:bCs/>
-                <w:sz w:val="20"/>
+                <w:rFonts w:ascii="Segoe UI Semibold" w:hAnsi="Segoe UI Semibold" w:cs="Segoe UI Semibold"/>
               </w:rPr>
               <w:t>11</w:t>
             </w:r>
@@ -1410,16 +1297,14 @@
           </w:tcPr>
           <w:p>
             <w:pPr>
-              <w:spacing w:after="0"/>
-              <w:jc w:val="right"/>
-              <w:rPr>
-                <w:rFonts w:ascii="Segoe UI Semilight" w:hAnsi="Segoe UI Semilight" w:cs="Segoe UI Semilight"/>
-              </w:rPr>
-            </w:pPr>
-            <w:r>
-              <w:rPr>
-                <w:rFonts w:ascii="Segoe UI Semilight" w:eastAsia="Segoe UI" w:hAnsi="Segoe UI Semilight" w:cs="Segoe UI Semilight"/>
-                <w:sz w:val="20"/>
+              <w:jc w:val="right"/>
+              <w:rPr>
+                <w:rFonts w:ascii="Segoe UI Semilight" w:hAnsi="Segoe UI Semilight" w:cs="Segoe UI Semilight"/>
+              </w:rPr>
+            </w:pPr>
+            <w:r>
+              <w:rPr>
+                <w:rFonts w:ascii="Segoe UI Semilight" w:hAnsi="Segoe UI Semilight" w:cs="Segoe UI Semilight"/>
               </w:rPr>
               <w:t>3</w:t>
             </w:r>
@@ -1437,15 +1322,13 @@
           </w:tcPr>
           <w:p>
             <w:pPr>
-              <w:spacing w:after="0"/>
-              <w:rPr>
-                <w:rFonts w:ascii="Segoe UI Semilight" w:hAnsi="Segoe UI Semilight" w:cs="Segoe UI Semilight"/>
-              </w:rPr>
-            </w:pPr>
-            <w:r>
-              <w:rPr>
-                <w:rFonts w:ascii="Segoe UI Semilight" w:eastAsia="Segoe UI" w:hAnsi="Segoe UI Semilight" w:cs="Segoe UI Semilight"/>
-                <w:sz w:val="20"/>
+              <w:rPr>
+                <w:rFonts w:ascii="Segoe UI Semilight" w:hAnsi="Segoe UI Semilight" w:cs="Segoe UI Semilight"/>
+              </w:rPr>
+            </w:pPr>
+            <w:r>
+              <w:rPr>
+                <w:rFonts w:ascii="Segoe UI Semilight" w:hAnsi="Segoe UI Semilight" w:cs="Segoe UI Semilight"/>
               </w:rPr>
               <w:t>R2, R6, R11</w:t>
             </w:r>
@@ -1463,15 +1346,13 @@
           </w:tcPr>
           <w:p>
             <w:pPr>
-              <w:spacing w:after="0"/>
-              <w:rPr>
-                <w:rFonts w:ascii="Segoe UI Semilight" w:hAnsi="Segoe UI Semilight" w:cs="Segoe UI Semilight"/>
-              </w:rPr>
-            </w:pPr>
-            <w:r>
-              <w:rPr>
-                <w:rFonts w:ascii="Segoe UI Semilight" w:eastAsia="Segoe UI" w:hAnsi="Segoe UI Semilight" w:cs="Segoe UI Semilight"/>
-                <w:sz w:val="20"/>
+              <w:rPr>
+                <w:rFonts w:ascii="Segoe UI Semilight" w:hAnsi="Segoe UI Semilight" w:cs="Segoe UI Semilight"/>
+              </w:rPr>
+            </w:pPr>
+            <w:r>
+              <w:rPr>
+                <w:rFonts w:ascii="Segoe UI Semilight" w:hAnsi="Segoe UI Semilight" w:cs="Segoe UI Semilight"/>
               </w:rPr>
               <w:t>1.5kΩ</w:t>
             </w:r>
@@ -1496,7 +1377,6 @@
           </w:tcPr>
           <w:p>
             <w:pPr>
-              <w:spacing w:after="0"/>
               <w:ind w:right="4"/>
               <w:jc w:val="right"/>
               <w:rPr>
@@ -1506,9 +1386,7 @@
             </w:pPr>
             <w:r>
               <w:rPr>
-                <w:rFonts w:ascii="Segoe UI Semibold" w:eastAsia="Segoe UI" w:hAnsi="Segoe UI Semibold" w:cs="Segoe UI Semibold"/>
-                <w:bCs/>
-                <w:sz w:val="20"/>
+                <w:rFonts w:ascii="Segoe UI Semibold" w:hAnsi="Segoe UI Semibold" w:cs="Segoe UI Semibold"/>
               </w:rPr>
               <w:t>12</w:t>
             </w:r>
@@ -1527,16 +1405,14 @@
           </w:tcPr>
           <w:p>
             <w:pPr>
-              <w:spacing w:after="0"/>
-              <w:jc w:val="right"/>
-              <w:rPr>
-                <w:rFonts w:ascii="Segoe UI Semilight" w:hAnsi="Segoe UI Semilight" w:cs="Segoe UI Semilight"/>
-              </w:rPr>
-            </w:pPr>
-            <w:r>
-              <w:rPr>
-                <w:rFonts w:ascii="Segoe UI Semilight" w:eastAsia="Segoe UI" w:hAnsi="Segoe UI Semilight" w:cs="Segoe UI Semilight"/>
-                <w:sz w:val="20"/>
+              <w:jc w:val="right"/>
+              <w:rPr>
+                <w:rFonts w:ascii="Segoe UI Semilight" w:hAnsi="Segoe UI Semilight" w:cs="Segoe UI Semilight"/>
+              </w:rPr>
+            </w:pPr>
+            <w:r>
+              <w:rPr>
+                <w:rFonts w:ascii="Segoe UI Semilight" w:hAnsi="Segoe UI Semilight" w:cs="Segoe UI Semilight"/>
               </w:rPr>
               <w:t>3</w:t>
             </w:r>
@@ -1555,15 +1431,13 @@
           </w:tcPr>
           <w:p>
             <w:pPr>
-              <w:spacing w:after="0"/>
-              <w:rPr>
-                <w:rFonts w:ascii="Segoe UI Semilight" w:hAnsi="Segoe UI Semilight" w:cs="Segoe UI Semilight"/>
-              </w:rPr>
-            </w:pPr>
-            <w:r>
-              <w:rPr>
-                <w:rFonts w:ascii="Segoe UI Semilight" w:eastAsia="Segoe UI" w:hAnsi="Segoe UI Semilight" w:cs="Segoe UI Semilight"/>
-                <w:sz w:val="20"/>
+              <w:rPr>
+                <w:rFonts w:ascii="Segoe UI Semilight" w:hAnsi="Segoe UI Semilight" w:cs="Segoe UI Semilight"/>
+              </w:rPr>
+            </w:pPr>
+            <w:r>
+              <w:rPr>
+                <w:rFonts w:ascii="Segoe UI Semilight" w:hAnsi="Segoe UI Semilight" w:cs="Segoe UI Semilight"/>
               </w:rPr>
               <w:t>R3, R7, R12</w:t>
             </w:r>
@@ -1582,15 +1456,13 @@
           </w:tcPr>
           <w:p>
             <w:pPr>
-              <w:spacing w:after="0"/>
-              <w:rPr>
-                <w:rFonts w:ascii="Segoe UI Semilight" w:hAnsi="Segoe UI Semilight" w:cs="Segoe UI Semilight"/>
-              </w:rPr>
-            </w:pPr>
-            <w:r>
-              <w:rPr>
-                <w:rFonts w:ascii="Segoe UI Semilight" w:eastAsia="Segoe UI" w:hAnsi="Segoe UI Semilight" w:cs="Segoe UI Semilight"/>
-                <w:sz w:val="20"/>
+              <w:rPr>
+                <w:rFonts w:ascii="Segoe UI Semilight" w:hAnsi="Segoe UI Semilight" w:cs="Segoe UI Semilight"/>
+              </w:rPr>
+            </w:pPr>
+            <w:r>
+              <w:rPr>
+                <w:rFonts w:ascii="Segoe UI Semilight" w:hAnsi="Segoe UI Semilight" w:cs="Segoe UI Semilight"/>
               </w:rPr>
               <w:t>1mΩ</w:t>
             </w:r>
@@ -1615,7 +1487,6 @@
           </w:tcPr>
           <w:p>
             <w:pPr>
-              <w:spacing w:after="0"/>
               <w:ind w:right="4"/>
               <w:jc w:val="right"/>
               <w:rPr>
@@ -1625,9 +1496,7 @@
             </w:pPr>
             <w:r>
               <w:rPr>
-                <w:rFonts w:ascii="Segoe UI Semibold" w:eastAsia="Segoe UI" w:hAnsi="Segoe UI Semibold" w:cs="Segoe UI Semibold"/>
-                <w:bCs/>
-                <w:sz w:val="20"/>
+                <w:rFonts w:ascii="Segoe UI Semibold" w:hAnsi="Segoe UI Semibold" w:cs="Segoe UI Semibold"/>
               </w:rPr>
               <w:t>13</w:t>
             </w:r>
@@ -1645,16 +1514,14 @@
           </w:tcPr>
           <w:p>
             <w:pPr>
-              <w:spacing w:after="0"/>
-              <w:jc w:val="right"/>
-              <w:rPr>
-                <w:rFonts w:ascii="Segoe UI Semilight" w:hAnsi="Segoe UI Semilight" w:cs="Segoe UI Semilight"/>
-              </w:rPr>
-            </w:pPr>
-            <w:r>
-              <w:rPr>
-                <w:rFonts w:ascii="Segoe UI Semilight" w:eastAsia="Segoe UI" w:hAnsi="Segoe UI Semilight" w:cs="Segoe UI Semilight"/>
-                <w:sz w:val="20"/>
+              <w:jc w:val="right"/>
+              <w:rPr>
+                <w:rFonts w:ascii="Segoe UI Semilight" w:hAnsi="Segoe UI Semilight" w:cs="Segoe UI Semilight"/>
+              </w:rPr>
+            </w:pPr>
+            <w:r>
+              <w:rPr>
+                <w:rFonts w:ascii="Segoe UI Semilight" w:hAnsi="Segoe UI Semilight" w:cs="Segoe UI Semilight"/>
               </w:rPr>
               <w:t>3</w:t>
             </w:r>
@@ -1672,15 +1539,13 @@
           </w:tcPr>
           <w:p>
             <w:pPr>
-              <w:spacing w:after="0"/>
-              <w:rPr>
-                <w:rFonts w:ascii="Segoe UI Semilight" w:hAnsi="Segoe UI Semilight" w:cs="Segoe UI Semilight"/>
-              </w:rPr>
-            </w:pPr>
-            <w:r>
-              <w:rPr>
-                <w:rFonts w:ascii="Segoe UI Semilight" w:eastAsia="Segoe UI" w:hAnsi="Segoe UI Semilight" w:cs="Segoe UI Semilight"/>
-                <w:sz w:val="20"/>
+              <w:rPr>
+                <w:rFonts w:ascii="Segoe UI Semilight" w:hAnsi="Segoe UI Semilight" w:cs="Segoe UI Semilight"/>
+              </w:rPr>
+            </w:pPr>
+            <w:r>
+              <w:rPr>
+                <w:rFonts w:ascii="Segoe UI Semilight" w:hAnsi="Segoe UI Semilight" w:cs="Segoe UI Semilight"/>
               </w:rPr>
               <w:t>R4, R13, R20</w:t>
             </w:r>
@@ -1698,15 +1563,13 @@
           </w:tcPr>
           <w:p>
             <w:pPr>
-              <w:spacing w:after="0"/>
-              <w:rPr>
-                <w:rFonts w:ascii="Segoe UI Semilight" w:hAnsi="Segoe UI Semilight" w:cs="Segoe UI Semilight"/>
-              </w:rPr>
-            </w:pPr>
-            <w:r>
-              <w:rPr>
-                <w:rFonts w:ascii="Segoe UI Semilight" w:eastAsia="Segoe UI" w:hAnsi="Segoe UI Semilight" w:cs="Segoe UI Semilight"/>
-                <w:sz w:val="20"/>
+              <w:rPr>
+                <w:rFonts w:ascii="Segoe UI Semilight" w:hAnsi="Segoe UI Semilight" w:cs="Segoe UI Semilight"/>
+              </w:rPr>
+            </w:pPr>
+            <w:r>
+              <w:rPr>
+                <w:rFonts w:ascii="Segoe UI Semilight" w:hAnsi="Segoe UI Semilight" w:cs="Segoe UI Semilight"/>
               </w:rPr>
               <w:t>5.1kΩ</w:t>
             </w:r>
@@ -1731,7 +1594,6 @@
           </w:tcPr>
           <w:p>
             <w:pPr>
-              <w:spacing w:after="0"/>
               <w:ind w:right="4"/>
               <w:jc w:val="right"/>
               <w:rPr>
@@ -1741,9 +1603,7 @@
             </w:pPr>
             <w:r>
               <w:rPr>
-                <w:rFonts w:ascii="Segoe UI Semibold" w:eastAsia="Segoe UI" w:hAnsi="Segoe UI Semibold" w:cs="Segoe UI Semibold"/>
-                <w:bCs/>
-                <w:sz w:val="20"/>
+                <w:rFonts w:ascii="Segoe UI Semibold" w:hAnsi="Segoe UI Semibold" w:cs="Segoe UI Semibold"/>
               </w:rPr>
               <w:t>14</w:t>
             </w:r>
@@ -1762,16 +1622,14 @@
           </w:tcPr>
           <w:p>
             <w:pPr>
-              <w:spacing w:after="0"/>
-              <w:jc w:val="right"/>
-              <w:rPr>
-                <w:rFonts w:ascii="Segoe UI Semilight" w:hAnsi="Segoe UI Semilight" w:cs="Segoe UI Semilight"/>
-              </w:rPr>
-            </w:pPr>
-            <w:r>
-              <w:rPr>
-                <w:rFonts w:ascii="Segoe UI Semilight" w:eastAsia="Segoe UI" w:hAnsi="Segoe UI Semilight" w:cs="Segoe UI Semilight"/>
-                <w:sz w:val="20"/>
+              <w:jc w:val="right"/>
+              <w:rPr>
+                <w:rFonts w:ascii="Segoe UI Semilight" w:hAnsi="Segoe UI Semilight" w:cs="Segoe UI Semilight"/>
+              </w:rPr>
+            </w:pPr>
+            <w:r>
+              <w:rPr>
+                <w:rFonts w:ascii="Segoe UI Semilight" w:hAnsi="Segoe UI Semilight" w:cs="Segoe UI Semilight"/>
               </w:rPr>
               <w:t>3</w:t>
             </w:r>
@@ -1790,15 +1648,13 @@
           </w:tcPr>
           <w:p>
             <w:pPr>
-              <w:spacing w:after="0"/>
-              <w:rPr>
-                <w:rFonts w:ascii="Segoe UI Semilight" w:hAnsi="Segoe UI Semilight" w:cs="Segoe UI Semilight"/>
-              </w:rPr>
-            </w:pPr>
-            <w:r>
-              <w:rPr>
-                <w:rFonts w:ascii="Segoe UI Semilight" w:eastAsia="Segoe UI" w:hAnsi="Segoe UI Semilight" w:cs="Segoe UI Semilight"/>
-                <w:sz w:val="20"/>
+              <w:rPr>
+                <w:rFonts w:ascii="Segoe UI Semilight" w:hAnsi="Segoe UI Semilight" w:cs="Segoe UI Semilight"/>
+              </w:rPr>
+            </w:pPr>
+            <w:r>
+              <w:rPr>
+                <w:rFonts w:ascii="Segoe UI Semilight" w:hAnsi="Segoe UI Semilight" w:cs="Segoe UI Semilight"/>
               </w:rPr>
               <w:t>R5, R14, R21</w:t>
             </w:r>
@@ -1817,15 +1673,13 @@
           </w:tcPr>
           <w:p>
             <w:pPr>
-              <w:spacing w:after="0"/>
-              <w:rPr>
-                <w:rFonts w:ascii="Segoe UI Semilight" w:hAnsi="Segoe UI Semilight" w:cs="Segoe UI Semilight"/>
-              </w:rPr>
-            </w:pPr>
-            <w:r>
-              <w:rPr>
-                <w:rFonts w:ascii="Segoe UI Semilight" w:eastAsia="Segoe UI" w:hAnsi="Segoe UI Semilight" w:cs="Segoe UI Semilight"/>
-                <w:sz w:val="20"/>
+              <w:rPr>
+                <w:rFonts w:ascii="Segoe UI Semilight" w:hAnsi="Segoe UI Semilight" w:cs="Segoe UI Semilight"/>
+              </w:rPr>
+            </w:pPr>
+            <w:r>
+              <w:rPr>
+                <w:rFonts w:ascii="Segoe UI Semilight" w:hAnsi="Segoe UI Semilight" w:cs="Segoe UI Semilight"/>
               </w:rPr>
               <w:t>976Ω</w:t>
             </w:r>
@@ -1850,7 +1704,6 @@
           </w:tcPr>
           <w:p>
             <w:pPr>
-              <w:spacing w:after="0"/>
               <w:ind w:right="4"/>
               <w:jc w:val="right"/>
               <w:rPr>
@@ -1860,9 +1713,7 @@
             </w:pPr>
             <w:r>
               <w:rPr>
-                <w:rFonts w:ascii="Segoe UI Semibold" w:eastAsia="Segoe UI" w:hAnsi="Segoe UI Semibold" w:cs="Segoe UI Semibold"/>
-                <w:bCs/>
-                <w:sz w:val="20"/>
+                <w:rFonts w:ascii="Segoe UI Semibold" w:hAnsi="Segoe UI Semibold" w:cs="Segoe UI Semibold"/>
               </w:rPr>
               <w:t>15</w:t>
             </w:r>
@@ -1880,16 +1731,14 @@
           </w:tcPr>
           <w:p>
             <w:pPr>
-              <w:spacing w:after="0"/>
-              <w:jc w:val="right"/>
-              <w:rPr>
-                <w:rFonts w:ascii="Segoe UI Semilight" w:hAnsi="Segoe UI Semilight" w:cs="Segoe UI Semilight"/>
-              </w:rPr>
-            </w:pPr>
-            <w:r>
-              <w:rPr>
-                <w:rFonts w:ascii="Segoe UI Semilight" w:eastAsia="Segoe UI" w:hAnsi="Segoe UI Semilight" w:cs="Segoe UI Semilight"/>
-                <w:sz w:val="20"/>
+              <w:jc w:val="right"/>
+              <w:rPr>
+                <w:rFonts w:ascii="Segoe UI Semilight" w:hAnsi="Segoe UI Semilight" w:cs="Segoe UI Semilight"/>
+              </w:rPr>
+            </w:pPr>
+            <w:r>
+              <w:rPr>
+                <w:rFonts w:ascii="Segoe UI Semilight" w:hAnsi="Segoe UI Semilight" w:cs="Segoe UI Semilight"/>
               </w:rPr>
               <w:t>4</w:t>
             </w:r>
@@ -1907,15 +1756,13 @@
           </w:tcPr>
           <w:p>
             <w:pPr>
-              <w:spacing w:after="0"/>
-              <w:rPr>
-                <w:rFonts w:ascii="Segoe UI Semilight" w:hAnsi="Segoe UI Semilight" w:cs="Segoe UI Semilight"/>
-              </w:rPr>
-            </w:pPr>
-            <w:r>
-              <w:rPr>
-                <w:rFonts w:ascii="Segoe UI Semilight" w:eastAsia="Segoe UI" w:hAnsi="Segoe UI Semilight" w:cs="Segoe UI Semilight"/>
-                <w:sz w:val="20"/>
+              <w:rPr>
+                <w:rFonts w:ascii="Segoe UI Semilight" w:hAnsi="Segoe UI Semilight" w:cs="Segoe UI Semilight"/>
+              </w:rPr>
+            </w:pPr>
+            <w:r>
+              <w:rPr>
+                <w:rFonts w:ascii="Segoe UI Semilight" w:hAnsi="Segoe UI Semilight" w:cs="Segoe UI Semilight"/>
               </w:rPr>
               <w:t>R8, R16, R17, R22</w:t>
             </w:r>
@@ -1933,15 +1780,13 @@
           </w:tcPr>
           <w:p>
             <w:pPr>
-              <w:spacing w:after="0"/>
-              <w:rPr>
-                <w:rFonts w:ascii="Segoe UI Semilight" w:hAnsi="Segoe UI Semilight" w:cs="Segoe UI Semilight"/>
-              </w:rPr>
-            </w:pPr>
-            <w:r>
-              <w:rPr>
-                <w:rFonts w:ascii="Segoe UI Semilight" w:eastAsia="Segoe UI" w:hAnsi="Segoe UI Semilight" w:cs="Segoe UI Semilight"/>
-                <w:sz w:val="20"/>
+              <w:rPr>
+                <w:rFonts w:ascii="Segoe UI Semilight" w:hAnsi="Segoe UI Semilight" w:cs="Segoe UI Semilight"/>
+              </w:rPr>
+            </w:pPr>
+            <w:r>
+              <w:rPr>
+                <w:rFonts w:ascii="Segoe UI Semilight" w:hAnsi="Segoe UI Semilight" w:cs="Segoe UI Semilight"/>
               </w:rPr>
               <w:t>15kΩ</w:t>
             </w:r>
@@ -1966,7 +1811,6 @@
           </w:tcPr>
           <w:p>
             <w:pPr>
-              <w:spacing w:after="0"/>
               <w:ind w:right="4"/>
               <w:jc w:val="right"/>
               <w:rPr>
@@ -1976,9 +1820,7 @@
             </w:pPr>
             <w:r>
               <w:rPr>
-                <w:rFonts w:ascii="Segoe UI Semibold" w:eastAsia="Segoe UI" w:hAnsi="Segoe UI Semibold" w:cs="Segoe UI Semibold"/>
-                <w:bCs/>
-                <w:sz w:val="20"/>
+                <w:rFonts w:ascii="Segoe UI Semibold" w:hAnsi="Segoe UI Semibold" w:cs="Segoe UI Semibold"/>
               </w:rPr>
               <w:t>16</w:t>
             </w:r>
@@ -1997,16 +1839,14 @@
           </w:tcPr>
           <w:p>
             <w:pPr>
-              <w:spacing w:after="0"/>
-              <w:jc w:val="right"/>
-              <w:rPr>
-                <w:rFonts w:ascii="Segoe UI Semilight" w:hAnsi="Segoe UI Semilight" w:cs="Segoe UI Semilight"/>
-              </w:rPr>
-            </w:pPr>
-            <w:r>
-              <w:rPr>
-                <w:rFonts w:ascii="Segoe UI Semilight" w:eastAsia="Segoe UI" w:hAnsi="Segoe UI Semilight" w:cs="Segoe UI Semilight"/>
-                <w:sz w:val="20"/>
+              <w:jc w:val="right"/>
+              <w:rPr>
+                <w:rFonts w:ascii="Segoe UI Semilight" w:hAnsi="Segoe UI Semilight" w:cs="Segoe UI Semilight"/>
+              </w:rPr>
+            </w:pPr>
+            <w:r>
+              <w:rPr>
+                <w:rFonts w:ascii="Segoe UI Semilight" w:hAnsi="Segoe UI Semilight" w:cs="Segoe UI Semilight"/>
               </w:rPr>
               <w:t>3</w:t>
             </w:r>
@@ -2025,15 +1865,13 @@
           </w:tcPr>
           <w:p>
             <w:pPr>
-              <w:spacing w:after="0"/>
-              <w:rPr>
-                <w:rFonts w:ascii="Segoe UI Semilight" w:hAnsi="Segoe UI Semilight" w:cs="Segoe UI Semilight"/>
-              </w:rPr>
-            </w:pPr>
-            <w:r>
-              <w:rPr>
-                <w:rFonts w:ascii="Segoe UI Semilight" w:eastAsia="Segoe UI" w:hAnsi="Segoe UI Semilight" w:cs="Segoe UI Semilight"/>
-                <w:sz w:val="20"/>
+              <w:rPr>
+                <w:rFonts w:ascii="Segoe UI Semilight" w:hAnsi="Segoe UI Semilight" w:cs="Segoe UI Semilight"/>
+              </w:rPr>
+            </w:pPr>
+            <w:r>
+              <w:rPr>
+                <w:rFonts w:ascii="Segoe UI Semilight" w:hAnsi="Segoe UI Semilight" w:cs="Segoe UI Semilight"/>
               </w:rPr>
               <w:t>R9, R18, R23</w:t>
             </w:r>
@@ -2052,15 +1890,13 @@
           </w:tcPr>
           <w:p>
             <w:pPr>
-              <w:spacing w:after="0"/>
-              <w:rPr>
-                <w:rFonts w:ascii="Segoe UI Semilight" w:hAnsi="Segoe UI Semilight" w:cs="Segoe UI Semilight"/>
-              </w:rPr>
-            </w:pPr>
-            <w:r>
-              <w:rPr>
-                <w:rFonts w:ascii="Segoe UI Semilight" w:eastAsia="Segoe UI" w:hAnsi="Segoe UI Semilight" w:cs="Segoe UI Semilight"/>
-                <w:sz w:val="20"/>
+              <w:rPr>
+                <w:rFonts w:ascii="Segoe UI Semilight" w:hAnsi="Segoe UI Semilight" w:cs="Segoe UI Semilight"/>
+              </w:rPr>
+            </w:pPr>
+            <w:r>
+              <w:rPr>
+                <w:rFonts w:ascii="Segoe UI Semilight" w:hAnsi="Segoe UI Semilight" w:cs="Segoe UI Semilight"/>
               </w:rPr>
               <w:t>470Ω</w:t>
             </w:r>
@@ -2085,7 +1921,6 @@
           </w:tcPr>
           <w:p>
             <w:pPr>
-              <w:spacing w:after="0"/>
               <w:ind w:right="4"/>
               <w:jc w:val="right"/>
               <w:rPr>
@@ -2095,9 +1930,7 @@
             </w:pPr>
             <w:r>
               <w:rPr>
-                <w:rFonts w:ascii="Segoe UI Semibold" w:eastAsia="Segoe UI" w:hAnsi="Segoe UI Semibold" w:cs="Segoe UI Semibold"/>
-                <w:bCs/>
-                <w:sz w:val="20"/>
+                <w:rFonts w:ascii="Segoe UI Semibold" w:hAnsi="Segoe UI Semibold" w:cs="Segoe UI Semibold"/>
               </w:rPr>
               <w:t>17</w:t>
             </w:r>
@@ -2115,16 +1948,14 @@
           </w:tcPr>
           <w:p>
             <w:pPr>
-              <w:spacing w:after="0"/>
-              <w:jc w:val="right"/>
-              <w:rPr>
-                <w:rFonts w:ascii="Segoe UI Semilight" w:hAnsi="Segoe UI Semilight" w:cs="Segoe UI Semilight"/>
-              </w:rPr>
-            </w:pPr>
-            <w:r>
-              <w:rPr>
-                <w:rFonts w:ascii="Segoe UI Semilight" w:eastAsia="Segoe UI" w:hAnsi="Segoe UI Semilight" w:cs="Segoe UI Semilight"/>
-                <w:sz w:val="20"/>
+              <w:jc w:val="right"/>
+              <w:rPr>
+                <w:rFonts w:ascii="Segoe UI Semilight" w:hAnsi="Segoe UI Semilight" w:cs="Segoe UI Semilight"/>
+              </w:rPr>
+            </w:pPr>
+            <w:r>
+              <w:rPr>
+                <w:rFonts w:ascii="Segoe UI Semilight" w:hAnsi="Segoe UI Semilight" w:cs="Segoe UI Semilight"/>
               </w:rPr>
               <w:t>2</w:t>
             </w:r>
@@ -2142,15 +1973,13 @@
           </w:tcPr>
           <w:p>
             <w:pPr>
-              <w:spacing w:after="0"/>
-              <w:rPr>
-                <w:rFonts w:ascii="Segoe UI Semilight" w:hAnsi="Segoe UI Semilight" w:cs="Segoe UI Semilight"/>
-              </w:rPr>
-            </w:pPr>
-            <w:r>
-              <w:rPr>
-                <w:rFonts w:ascii="Segoe UI Semilight" w:eastAsia="Segoe UI" w:hAnsi="Segoe UI Semilight" w:cs="Segoe UI Semilight"/>
-                <w:sz w:val="20"/>
+              <w:rPr>
+                <w:rFonts w:ascii="Segoe UI Semilight" w:hAnsi="Segoe UI Semilight" w:cs="Segoe UI Semilight"/>
+              </w:rPr>
+            </w:pPr>
+            <w:r>
+              <w:rPr>
+                <w:rFonts w:ascii="Segoe UI Semilight" w:hAnsi="Segoe UI Semilight" w:cs="Segoe UI Semilight"/>
               </w:rPr>
               <w:t>R15, R25</w:t>
             </w:r>
@@ -2168,15 +1997,13 @@
           </w:tcPr>
           <w:p>
             <w:pPr>
-              <w:spacing w:after="0"/>
-              <w:rPr>
-                <w:rFonts w:ascii="Segoe UI Semilight" w:hAnsi="Segoe UI Semilight" w:cs="Segoe UI Semilight"/>
-              </w:rPr>
-            </w:pPr>
-            <w:r>
-              <w:rPr>
-                <w:rFonts w:ascii="Segoe UI Semilight" w:eastAsia="Segoe UI" w:hAnsi="Segoe UI Semilight" w:cs="Segoe UI Semilight"/>
-                <w:sz w:val="20"/>
+              <w:rPr>
+                <w:rFonts w:ascii="Segoe UI Semilight" w:hAnsi="Segoe UI Semilight" w:cs="Segoe UI Semilight"/>
+              </w:rPr>
+            </w:pPr>
+            <w:r>
+              <w:rPr>
+                <w:rFonts w:ascii="Segoe UI Semilight" w:hAnsi="Segoe UI Semilight" w:cs="Segoe UI Semilight"/>
               </w:rPr>
               <w:t>120kΩ</w:t>
             </w:r>
@@ -2201,7 +2028,6 @@
           </w:tcPr>
           <w:p>
             <w:pPr>
-              <w:spacing w:after="0"/>
               <w:ind w:right="4"/>
               <w:jc w:val="right"/>
               <w:rPr>
@@ -2211,9 +2037,7 @@
             </w:pPr>
             <w:r>
               <w:rPr>
-                <w:rFonts w:ascii="Segoe UI Semibold" w:eastAsia="Segoe UI" w:hAnsi="Segoe UI Semibold" w:cs="Segoe UI Semibold"/>
-                <w:bCs/>
-                <w:sz w:val="20"/>
+                <w:rFonts w:ascii="Segoe UI Semibold" w:hAnsi="Segoe UI Semibold" w:cs="Segoe UI Semibold"/>
               </w:rPr>
               <w:t>18</w:t>
             </w:r>
@@ -2232,7 +2056,6 @@
           </w:tcPr>
           <w:p>
             <w:pPr>
-              <w:spacing w:after="0"/>
               <w:ind w:left="278"/>
               <w:rPr>
                 <w:rFonts w:ascii="Segoe UI Semilight" w:hAnsi="Segoe UI Semilight" w:cs="Segoe UI Semilight"/>
@@ -2240,8 +2063,7 @@
             </w:pPr>
             <w:r>
               <w:rPr>
-                <w:rFonts w:ascii="Segoe UI Semilight" w:eastAsia="Segoe UI" w:hAnsi="Segoe UI Semilight" w:cs="Segoe UI Semilight"/>
-                <w:sz w:val="20"/>
+                <w:rFonts w:ascii="Segoe UI Semilight" w:hAnsi="Segoe UI Semilight" w:cs="Segoe UI Semilight"/>
               </w:rPr>
               <w:t>1</w:t>
             </w:r>
@@ -2260,15 +2082,13 @@
           </w:tcPr>
           <w:p>
             <w:pPr>
-              <w:spacing w:after="0"/>
-              <w:rPr>
-                <w:rFonts w:ascii="Segoe UI Semilight" w:hAnsi="Segoe UI Semilight" w:cs="Segoe UI Semilight"/>
-              </w:rPr>
-            </w:pPr>
-            <w:r>
-              <w:rPr>
-                <w:rFonts w:ascii="Segoe UI Semilight" w:eastAsia="Segoe UI" w:hAnsi="Segoe UI Semilight" w:cs="Segoe UI Semilight"/>
-                <w:sz w:val="20"/>
+              <w:rPr>
+                <w:rFonts w:ascii="Segoe UI Semilight" w:hAnsi="Segoe UI Semilight" w:cs="Segoe UI Semilight"/>
+              </w:rPr>
+            </w:pPr>
+            <w:r>
+              <w:rPr>
+                <w:rFonts w:ascii="Segoe UI Semilight" w:hAnsi="Segoe UI Semilight" w:cs="Segoe UI Semilight"/>
               </w:rPr>
               <w:t>R24</w:t>
             </w:r>
@@ -2287,15 +2107,13 @@
           </w:tcPr>
           <w:p>
             <w:pPr>
-              <w:spacing w:after="0"/>
-              <w:rPr>
-                <w:rFonts w:ascii="Segoe UI Semilight" w:hAnsi="Segoe UI Semilight" w:cs="Segoe UI Semilight"/>
-              </w:rPr>
-            </w:pPr>
-            <w:r>
-              <w:rPr>
-                <w:rFonts w:ascii="Segoe UI Semilight" w:eastAsia="Segoe UI" w:hAnsi="Segoe UI Semilight" w:cs="Segoe UI Semilight"/>
-                <w:sz w:val="20"/>
+              <w:rPr>
+                <w:rFonts w:ascii="Segoe UI Semilight" w:hAnsi="Segoe UI Semilight" w:cs="Segoe UI Semilight"/>
+              </w:rPr>
+            </w:pPr>
+            <w:r>
+              <w:rPr>
+                <w:rFonts w:ascii="Segoe UI Semilight" w:hAnsi="Segoe UI Semilight" w:cs="Segoe UI Semilight"/>
               </w:rPr>
               <w:t>52.3kΩ</w:t>
             </w:r>
@@ -2320,7 +2138,6 @@
           </w:tcPr>
           <w:p>
             <w:pPr>
-              <w:spacing w:after="0"/>
               <w:ind w:right="4"/>
               <w:jc w:val="right"/>
               <w:rPr>
@@ -2330,9 +2147,7 @@
             </w:pPr>
             <w:r>
               <w:rPr>
-                <w:rFonts w:ascii="Segoe UI Semibold" w:eastAsia="Segoe UI" w:hAnsi="Segoe UI Semibold" w:cs="Segoe UI Semibold"/>
-                <w:bCs/>
-                <w:sz w:val="20"/>
+                <w:rFonts w:ascii="Segoe UI Semibold" w:hAnsi="Segoe UI Semibold" w:cs="Segoe UI Semibold"/>
               </w:rPr>
               <w:t>19</w:t>
             </w:r>
@@ -2350,7 +2165,6 @@
           </w:tcPr>
           <w:p>
             <w:pPr>
-              <w:spacing w:after="0"/>
               <w:ind w:left="278"/>
               <w:rPr>
                 <w:rFonts w:ascii="Segoe UI Semilight" w:hAnsi="Segoe UI Semilight" w:cs="Segoe UI Semilight"/>
@@ -2358,8 +2172,7 @@
             </w:pPr>
             <w:r>
               <w:rPr>
-                <w:rFonts w:ascii="Segoe UI Semilight" w:eastAsia="Segoe UI" w:hAnsi="Segoe UI Semilight" w:cs="Segoe UI Semilight"/>
-                <w:sz w:val="20"/>
+                <w:rFonts w:ascii="Segoe UI Semilight" w:hAnsi="Segoe UI Semilight" w:cs="Segoe UI Semilight"/>
               </w:rPr>
               <w:t>1</w:t>
             </w:r>
@@ -2377,15 +2190,13 @@
           </w:tcPr>
           <w:p>
             <w:pPr>
-              <w:spacing w:after="0"/>
-              <w:rPr>
-                <w:rFonts w:ascii="Segoe UI Semilight" w:hAnsi="Segoe UI Semilight" w:cs="Segoe UI Semilight"/>
-              </w:rPr>
-            </w:pPr>
-            <w:r>
-              <w:rPr>
-                <w:rFonts w:ascii="Segoe UI Semilight" w:eastAsia="Segoe UI" w:hAnsi="Segoe UI Semilight" w:cs="Segoe UI Semilight"/>
-                <w:sz w:val="20"/>
+              <w:rPr>
+                <w:rFonts w:ascii="Segoe UI Semilight" w:hAnsi="Segoe UI Semilight" w:cs="Segoe UI Semilight"/>
+              </w:rPr>
+            </w:pPr>
+            <w:r>
+              <w:rPr>
+                <w:rFonts w:ascii="Segoe UI Semilight" w:hAnsi="Segoe UI Semilight" w:cs="Segoe UI Semilight"/>
               </w:rPr>
               <w:t>U1</w:t>
             </w:r>
@@ -2403,15 +2214,13 @@
           </w:tcPr>
           <w:p>
             <w:pPr>
-              <w:spacing w:after="0"/>
-              <w:rPr>
-                <w:rFonts w:ascii="Segoe UI Semilight" w:hAnsi="Segoe UI Semilight" w:cs="Segoe UI Semilight"/>
-              </w:rPr>
-            </w:pPr>
-            <w:r>
-              <w:rPr>
-                <w:rFonts w:ascii="Segoe UI Semilight" w:eastAsia="Segoe UI" w:hAnsi="Segoe UI Semilight" w:cs="Segoe UI Semilight"/>
-                <w:sz w:val="20"/>
+              <w:rPr>
+                <w:rFonts w:ascii="Segoe UI Semilight" w:hAnsi="Segoe UI Semilight" w:cs="Segoe UI Semilight"/>
+              </w:rPr>
+            </w:pPr>
+            <w:r>
+              <w:rPr>
+                <w:rFonts w:ascii="Segoe UI Semilight" w:hAnsi="Segoe UI Semilight" w:cs="Segoe UI Semilight"/>
               </w:rPr>
               <w:t>STM32F303CBT7</w:t>
             </w:r>
@@ -2436,7 +2245,6 @@
           </w:tcPr>
           <w:p>
             <w:pPr>
-              <w:spacing w:after="0"/>
               <w:ind w:right="4"/>
               <w:jc w:val="right"/>
               <w:rPr>
@@ -2446,9 +2254,7 @@
             </w:pPr>
             <w:r>
               <w:rPr>
-                <w:rFonts w:ascii="Segoe UI Semibold" w:eastAsia="Segoe UI" w:hAnsi="Segoe UI Semibold" w:cs="Segoe UI Semibold"/>
-                <w:bCs/>
-                <w:sz w:val="20"/>
+                <w:rFonts w:ascii="Segoe UI Semibold" w:hAnsi="Segoe UI Semibold" w:cs="Segoe UI Semibold"/>
               </w:rPr>
               <w:t>20</w:t>
             </w:r>
@@ -2467,16 +2273,14 @@
           </w:tcPr>
           <w:p>
             <w:pPr>
-              <w:spacing w:after="0"/>
-              <w:jc w:val="right"/>
-              <w:rPr>
-                <w:rFonts w:ascii="Segoe UI Semilight" w:hAnsi="Segoe UI Semilight" w:cs="Segoe UI Semilight"/>
-              </w:rPr>
-            </w:pPr>
-            <w:r>
-              <w:rPr>
-                <w:rFonts w:ascii="Segoe UI Semilight" w:eastAsia="Segoe UI" w:hAnsi="Segoe UI Semilight" w:cs="Segoe UI Semilight"/>
-                <w:sz w:val="20"/>
+              <w:jc w:val="right"/>
+              <w:rPr>
+                <w:rFonts w:ascii="Segoe UI Semilight" w:hAnsi="Segoe UI Semilight" w:cs="Segoe UI Semilight"/>
+              </w:rPr>
+            </w:pPr>
+            <w:r>
+              <w:rPr>
+                <w:rFonts w:ascii="Segoe UI Semilight" w:hAnsi="Segoe UI Semilight" w:cs="Segoe UI Semilight"/>
               </w:rPr>
               <w:t>3</w:t>
             </w:r>
@@ -2495,15 +2299,13 @@
           </w:tcPr>
           <w:p>
             <w:pPr>
-              <w:spacing w:after="0"/>
-              <w:rPr>
-                <w:rFonts w:ascii="Segoe UI Semilight" w:hAnsi="Segoe UI Semilight" w:cs="Segoe UI Semilight"/>
-              </w:rPr>
-            </w:pPr>
-            <w:r>
-              <w:rPr>
-                <w:rFonts w:ascii="Segoe UI Semilight" w:eastAsia="Segoe UI" w:hAnsi="Segoe UI Semilight" w:cs="Segoe UI Semilight"/>
-                <w:sz w:val="20"/>
+              <w:rPr>
+                <w:rFonts w:ascii="Segoe UI Semilight" w:hAnsi="Segoe UI Semilight" w:cs="Segoe UI Semilight"/>
+              </w:rPr>
+            </w:pPr>
+            <w:r>
+              <w:rPr>
+                <w:rFonts w:ascii="Segoe UI Semilight" w:hAnsi="Segoe UI Semilight" w:cs="Segoe UI Semilight"/>
               </w:rPr>
               <w:t>U2, U3, U5</w:t>
             </w:r>
@@ -2522,15 +2324,13 @@
           </w:tcPr>
           <w:p>
             <w:pPr>
-              <w:spacing w:after="0"/>
-              <w:rPr>
-                <w:rFonts w:ascii="Segoe UI Semilight" w:hAnsi="Segoe UI Semilight" w:cs="Segoe UI Semilight"/>
-              </w:rPr>
-            </w:pPr>
-            <w:r>
-              <w:rPr>
-                <w:rFonts w:ascii="Segoe UI Semilight" w:eastAsia="Segoe UI" w:hAnsi="Segoe UI Semilight" w:cs="Segoe UI Semilight"/>
-                <w:sz w:val="20"/>
+              <w:rPr>
+                <w:rFonts w:ascii="Segoe UI Semilight" w:hAnsi="Segoe UI Semilight" w:cs="Segoe UI Semilight"/>
+              </w:rPr>
+            </w:pPr>
+            <w:r>
+              <w:rPr>
+                <w:rFonts w:ascii="Segoe UI Semilight" w:hAnsi="Segoe UI Semilight" w:cs="Segoe UI Semilight"/>
               </w:rPr>
               <w:t>MAX4239AUT</w:t>
             </w:r>
@@ -2555,7 +2355,6 @@
           </w:tcPr>
           <w:p>
             <w:pPr>
-              <w:spacing w:after="0"/>
               <w:ind w:right="4"/>
               <w:jc w:val="right"/>
               <w:rPr>
@@ -2565,9 +2364,7 @@
             </w:pPr>
             <w:r>
               <w:rPr>
-                <w:rFonts w:ascii="Segoe UI Semibold" w:eastAsia="Segoe UI" w:hAnsi="Segoe UI Semibold" w:cs="Segoe UI Semibold"/>
-                <w:bCs/>
-                <w:sz w:val="20"/>
+                <w:rFonts w:ascii="Segoe UI Semibold" w:hAnsi="Segoe UI Semibold" w:cs="Segoe UI Semibold"/>
               </w:rPr>
               <w:t>21</w:t>
             </w:r>
@@ -2585,7 +2382,6 @@
           </w:tcPr>
           <w:p>
             <w:pPr>
-              <w:spacing w:after="0"/>
               <w:ind w:left="278"/>
               <w:rPr>
                 <w:rFonts w:ascii="Segoe UI Semilight" w:hAnsi="Segoe UI Semilight" w:cs="Segoe UI Semilight"/>
@@ -2593,8 +2389,7 @@
             </w:pPr>
             <w:r>
               <w:rPr>
-                <w:rFonts w:ascii="Segoe UI Semilight" w:eastAsia="Segoe UI" w:hAnsi="Segoe UI Semilight" w:cs="Segoe UI Semilight"/>
-                <w:sz w:val="20"/>
+                <w:rFonts w:ascii="Segoe UI Semilight" w:hAnsi="Segoe UI Semilight" w:cs="Segoe UI Semilight"/>
               </w:rPr>
               <w:t>1</w:t>
             </w:r>
@@ -2612,15 +2407,13 @@
           </w:tcPr>
           <w:p>
             <w:pPr>
-              <w:spacing w:after="0"/>
-              <w:rPr>
-                <w:rFonts w:ascii="Segoe UI Semilight" w:hAnsi="Segoe UI Semilight" w:cs="Segoe UI Semilight"/>
-              </w:rPr>
-            </w:pPr>
-            <w:r>
-              <w:rPr>
-                <w:rFonts w:ascii="Segoe UI Semilight" w:eastAsia="Segoe UI" w:hAnsi="Segoe UI Semilight" w:cs="Segoe UI Semilight"/>
-                <w:sz w:val="20"/>
+              <w:rPr>
+                <w:rFonts w:ascii="Segoe UI Semilight" w:hAnsi="Segoe UI Semilight" w:cs="Segoe UI Semilight"/>
+              </w:rPr>
+            </w:pPr>
+            <w:r>
+              <w:rPr>
+                <w:rFonts w:ascii="Segoe UI Semilight" w:hAnsi="Segoe UI Semilight" w:cs="Segoe UI Semilight"/>
               </w:rPr>
               <w:t>U4</w:t>
             </w:r>
@@ -2638,15 +2431,13 @@
           </w:tcPr>
           <w:p>
             <w:pPr>
-              <w:spacing w:after="0"/>
-              <w:rPr>
-                <w:rFonts w:ascii="Segoe UI Semilight" w:hAnsi="Segoe UI Semilight" w:cs="Segoe UI Semilight"/>
-              </w:rPr>
-            </w:pPr>
-            <w:r>
-              <w:rPr>
-                <w:rFonts w:ascii="Segoe UI Semilight" w:eastAsia="Segoe UI" w:hAnsi="Segoe UI Semilight" w:cs="Segoe UI Semilight"/>
-                <w:sz w:val="20"/>
+              <w:rPr>
+                <w:rFonts w:ascii="Segoe UI Semilight" w:hAnsi="Segoe UI Semilight" w:cs="Segoe UI Semilight"/>
+              </w:rPr>
+            </w:pPr>
+            <w:r>
+              <w:rPr>
+                <w:rFonts w:ascii="Segoe UI Semilight" w:hAnsi="Segoe UI Semilight" w:cs="Segoe UI Semilight"/>
               </w:rPr>
               <w:t>TMC6100-LA</w:t>
             </w:r>
@@ -2671,7 +2462,6 @@
           </w:tcPr>
           <w:p>
             <w:pPr>
-              <w:spacing w:after="0"/>
               <w:ind w:right="4"/>
               <w:jc w:val="right"/>
               <w:rPr>
@@ -2681,9 +2471,7 @@
             </w:pPr>
             <w:r>
               <w:rPr>
-                <w:rFonts w:ascii="Segoe UI Semibold" w:eastAsia="Segoe UI" w:hAnsi="Segoe UI Semibold" w:cs="Segoe UI Semibold"/>
-                <w:bCs/>
-                <w:sz w:val="20"/>
+                <w:rFonts w:ascii="Segoe UI Semibold" w:hAnsi="Segoe UI Semibold" w:cs="Segoe UI Semibold"/>
               </w:rPr>
               <w:t>22</w:t>
             </w:r>
@@ -2702,7 +2490,6 @@
           </w:tcPr>
           <w:p>
             <w:pPr>
-              <w:spacing w:after="0"/>
               <w:ind w:left="278"/>
               <w:rPr>
                 <w:rFonts w:ascii="Segoe UI Semilight" w:hAnsi="Segoe UI Semilight" w:cs="Segoe UI Semilight"/>
@@ -2710,8 +2497,7 @@
             </w:pPr>
             <w:r>
               <w:rPr>
-                <w:rFonts w:ascii="Segoe UI Semilight" w:eastAsia="Segoe UI" w:hAnsi="Segoe UI Semilight" w:cs="Segoe UI Semilight"/>
-                <w:sz w:val="20"/>
+                <w:rFonts w:ascii="Segoe UI Semilight" w:hAnsi="Segoe UI Semilight" w:cs="Segoe UI Semilight"/>
               </w:rPr>
               <w:t>1</w:t>
             </w:r>
@@ -2730,15 +2516,13 @@
           </w:tcPr>
           <w:p>
             <w:pPr>
-              <w:spacing w:after="0"/>
-              <w:rPr>
-                <w:rFonts w:ascii="Segoe UI Semilight" w:hAnsi="Segoe UI Semilight" w:cs="Segoe UI Semilight"/>
-              </w:rPr>
-            </w:pPr>
-            <w:r>
-              <w:rPr>
-                <w:rFonts w:ascii="Segoe UI Semilight" w:eastAsia="Segoe UI" w:hAnsi="Segoe UI Semilight" w:cs="Segoe UI Semilight"/>
-                <w:sz w:val="20"/>
+              <w:rPr>
+                <w:rFonts w:ascii="Segoe UI Semilight" w:hAnsi="Segoe UI Semilight" w:cs="Segoe UI Semilight"/>
+              </w:rPr>
+            </w:pPr>
+            <w:r>
+              <w:rPr>
+                <w:rFonts w:ascii="Segoe UI Semilight" w:hAnsi="Segoe UI Semilight" w:cs="Segoe UI Semilight"/>
               </w:rPr>
               <w:t>U6</w:t>
             </w:r>
@@ -2757,15 +2541,13 @@
           </w:tcPr>
           <w:p>
             <w:pPr>
-              <w:spacing w:after="0"/>
-              <w:rPr>
-                <w:rFonts w:ascii="Segoe UI Semilight" w:hAnsi="Segoe UI Semilight" w:cs="Segoe UI Semilight"/>
-              </w:rPr>
-            </w:pPr>
-            <w:r>
-              <w:rPr>
-                <w:rFonts w:ascii="Segoe UI Semilight" w:eastAsia="Segoe UI" w:hAnsi="Segoe UI Semilight" w:cs="Segoe UI Semilight"/>
-                <w:sz w:val="20"/>
+              <w:rPr>
+                <w:rFonts w:ascii="Segoe UI Semilight" w:hAnsi="Segoe UI Semilight" w:cs="Segoe UI Semilight"/>
+              </w:rPr>
+            </w:pPr>
+            <w:r>
+              <w:rPr>
+                <w:rFonts w:ascii="Segoe UI Semilight" w:hAnsi="Segoe UI Semilight" w:cs="Segoe UI Semilight"/>
               </w:rPr>
               <w:t>TPS560430XDBVR</w:t>
             </w:r>
@@ -2790,7 +2572,6 @@
           </w:tcPr>
           <w:p>
             <w:pPr>
-              <w:spacing w:after="0"/>
               <w:ind w:right="4"/>
               <w:jc w:val="right"/>
               <w:rPr>
@@ -2800,9 +2581,7 @@
             </w:pPr>
             <w:r>
               <w:rPr>
-                <w:rFonts w:ascii="Segoe UI Semibold" w:eastAsia="Segoe UI" w:hAnsi="Segoe UI Semibold" w:cs="Segoe UI Semibold"/>
-                <w:bCs/>
-                <w:sz w:val="20"/>
+                <w:rFonts w:ascii="Segoe UI Semibold" w:hAnsi="Segoe UI Semibold" w:cs="Segoe UI Semibold"/>
               </w:rPr>
               <w:t>23</w:t>
             </w:r>
@@ -2820,7 +2599,6 @@
           </w:tcPr>
           <w:p>
             <w:pPr>
-              <w:spacing w:after="0"/>
               <w:ind w:left="278"/>
               <w:rPr>
                 <w:rFonts w:ascii="Segoe UI Semilight" w:hAnsi="Segoe UI Semilight" w:cs="Segoe UI Semilight"/>
@@ -2828,8 +2606,7 @@
             </w:pPr>
             <w:r>
               <w:rPr>
-                <w:rFonts w:ascii="Segoe UI Semilight" w:eastAsia="Segoe UI" w:hAnsi="Segoe UI Semilight" w:cs="Segoe UI Semilight"/>
-                <w:sz w:val="20"/>
+                <w:rFonts w:ascii="Segoe UI Semilight" w:hAnsi="Segoe UI Semilight" w:cs="Segoe UI Semilight"/>
               </w:rPr>
               <w:t>1</w:t>
             </w:r>
@@ -2847,15 +2624,13 @@
           </w:tcPr>
           <w:p>
             <w:pPr>
-              <w:spacing w:after="0"/>
-              <w:rPr>
-                <w:rFonts w:ascii="Segoe UI Semilight" w:hAnsi="Segoe UI Semilight" w:cs="Segoe UI Semilight"/>
-              </w:rPr>
-            </w:pPr>
-            <w:r>
-              <w:rPr>
-                <w:rFonts w:ascii="Segoe UI Semilight" w:eastAsia="Segoe UI" w:hAnsi="Segoe UI Semilight" w:cs="Segoe UI Semilight"/>
-                <w:sz w:val="20"/>
+              <w:rPr>
+                <w:rFonts w:ascii="Segoe UI Semilight" w:hAnsi="Segoe UI Semilight" w:cs="Segoe UI Semilight"/>
+              </w:rPr>
+            </w:pPr>
+            <w:r>
+              <w:rPr>
+                <w:rFonts w:ascii="Segoe UI Semilight" w:hAnsi="Segoe UI Semilight" w:cs="Segoe UI Semilight"/>
               </w:rPr>
               <w:t>Y1</w:t>
             </w:r>
@@ -2873,15 +2648,13 @@
           </w:tcPr>
           <w:p>
             <w:pPr>
-              <w:spacing w:after="0"/>
-              <w:rPr>
-                <w:rFonts w:ascii="Segoe UI Semilight" w:hAnsi="Segoe UI Semilight" w:cs="Segoe UI Semilight"/>
-              </w:rPr>
-            </w:pPr>
-            <w:r>
-              <w:rPr>
-                <w:rFonts w:ascii="Segoe UI Semilight" w:eastAsia="Segoe UI" w:hAnsi="Segoe UI Semilight" w:cs="Segoe UI Semilight"/>
-                <w:sz w:val="20"/>
+              <w:rPr>
+                <w:rFonts w:ascii="Segoe UI Semilight" w:hAnsi="Segoe UI Semilight" w:cs="Segoe UI Semilight"/>
+              </w:rPr>
+            </w:pPr>
+            <w:r>
+              <w:rPr>
+                <w:rFonts w:ascii="Segoe UI Semilight" w:hAnsi="Segoe UI Semilight" w:cs="Segoe UI Semilight"/>
               </w:rPr>
               <w:t>8MHz</w:t>
             </w:r>
@@ -2893,6 +2666,9 @@
       <w:pPr>
         <w:spacing w:after="0"/>
         <w:ind w:right="4011"/>
+        <w:rPr>
+          <w:rFonts w:asciiTheme="minorHAnsi" w:hAnsiTheme="minorHAnsi" w:cstheme="minorHAnsi"/>
+        </w:rPr>
       </w:pPr>
     </w:p>
     <w:sectPr>

</xml_diff>